<commit_message>
Waktu dan jadwal pelaksanaan
</commit_message>
<xml_diff>
--- a/1.Laporan Pendahuluan.docx
+++ b/1.Laporan Pendahuluan.docx
@@ -6229,6 +6229,813 @@
         </w:rPr>
         <w:t>.</w:t>
       </w:r>
+    </w:p>
+    <w:p>
+      <w:pPr>
+        <w:pStyle w:val="Heading1"/>
+        <w:numPr>
+          <w:ilvl w:val="0"/>
+          <w:numId w:val="1"/>
+        </w:numPr>
+        <w:spacing w:line="360" w:lineRule="auto"/>
+        <w:rPr>
+          <w:rFonts w:ascii="Times New Roman" w:hAnsi="Times New Roman" w:cs="Times New Roman"/>
+          <w:color w:val="000000" w:themeColor="text1"/>
+          <w:lang w:val="en-US"/>
+        </w:rPr>
+      </w:pPr>
+      <w:r>
+        <w:rPr>
+          <w:rFonts w:ascii="Times New Roman" w:hAnsi="Times New Roman" w:cs="Times New Roman"/>
+          <w:color w:val="000000" w:themeColor="text1"/>
+          <w:lang w:val="en-US"/>
+        </w:rPr>
+        <w:t xml:space="preserve">Waktu dan </w:t>
+      </w:r>
+      <w:proofErr w:type="spellStart"/>
+      <w:r>
+        <w:rPr>
+          <w:rFonts w:ascii="Times New Roman" w:hAnsi="Times New Roman" w:cs="Times New Roman"/>
+          <w:color w:val="000000" w:themeColor="text1"/>
+          <w:lang w:val="en-US"/>
+        </w:rPr>
+        <w:t>Jadwal</w:t>
+      </w:r>
+      <w:proofErr w:type="spellEnd"/>
+      <w:r>
+        <w:rPr>
+          <w:rFonts w:ascii="Times New Roman" w:hAnsi="Times New Roman" w:cs="Times New Roman"/>
+          <w:color w:val="000000" w:themeColor="text1"/>
+          <w:lang w:val="en-US"/>
+        </w:rPr>
+        <w:t xml:space="preserve"> </w:t>
+      </w:r>
+      <w:proofErr w:type="spellStart"/>
+      <w:r>
+        <w:rPr>
+          <w:rFonts w:ascii="Times New Roman" w:hAnsi="Times New Roman" w:cs="Times New Roman"/>
+          <w:color w:val="000000" w:themeColor="text1"/>
+          <w:lang w:val="en-US"/>
+        </w:rPr>
+        <w:t>Pelaksanaan</w:t>
+      </w:r>
+      <w:proofErr w:type="spellEnd"/>
+    </w:p>
+    <w:p>
+      <w:pPr>
+        <w:spacing w:line="360" w:lineRule="auto"/>
+        <w:rPr>
+          <w:lang w:val="en-US"/>
+        </w:rPr>
+      </w:pPr>
+      <w:proofErr w:type="spellStart"/>
+      <w:r>
+        <w:rPr>
+          <w:lang w:val="en-US"/>
+        </w:rPr>
+        <w:t>Jangka</w:t>
+      </w:r>
+      <w:proofErr w:type="spellEnd"/>
+      <w:r>
+        <w:rPr>
+          <w:lang w:val="en-US"/>
+        </w:rPr>
+        <w:t xml:space="preserve"> </w:t>
+      </w:r>
+      <w:proofErr w:type="gramStart"/>
+      <w:r>
+        <w:rPr>
+          <w:lang w:val="en-US"/>
+        </w:rPr>
+        <w:t>Waktu :</w:t>
+      </w:r>
+      <w:proofErr w:type="gramEnd"/>
+      <w:r>
+        <w:rPr>
+          <w:lang w:val="en-US"/>
+        </w:rPr>
+        <w:t xml:space="preserve"> 30 Hari</w:t>
+      </w:r>
+    </w:p>
+    <w:tbl>
+      <w:tblPr>
+        <w:tblStyle w:val="TableGrid"/>
+        <w:tblW w:w="0" w:type="auto"/>
+        <w:tblLook w:val="04A0" w:firstRow="1" w:lastRow="0" w:firstColumn="1" w:lastColumn="0" w:noHBand="0" w:noVBand="1"/>
+      </w:tblPr>
+      <w:tblGrid>
+        <w:gridCol w:w="625"/>
+        <w:gridCol w:w="3780"/>
+        <w:gridCol w:w="900"/>
+        <w:gridCol w:w="927"/>
+        <w:gridCol w:w="1559"/>
+        <w:gridCol w:w="1559"/>
+      </w:tblGrid>
+      <w:tr>
+        <w:tc>
+          <w:tcPr>
+            <w:tcW w:w="625" w:type="dxa"/>
+            <w:vMerge w:val="restart"/>
+          </w:tcPr>
+          <w:p>
+            <w:pPr>
+              <w:spacing w:line="360" w:lineRule="auto"/>
+              <w:jc w:val="center"/>
+              <w:rPr>
+                <w:lang w:val="en-US"/>
+              </w:rPr>
+            </w:pPr>
+            <w:r>
+              <w:rPr>
+                <w:lang w:val="en-US"/>
+              </w:rPr>
+              <w:t>No</w:t>
+            </w:r>
+          </w:p>
+        </w:tc>
+        <w:tc>
+          <w:tcPr>
+            <w:tcW w:w="3780" w:type="dxa"/>
+            <w:vMerge w:val="restart"/>
+          </w:tcPr>
+          <w:p>
+            <w:pPr>
+              <w:spacing w:line="360" w:lineRule="auto"/>
+              <w:jc w:val="center"/>
+              <w:rPr>
+                <w:lang w:val="en-US"/>
+              </w:rPr>
+            </w:pPr>
+            <w:proofErr w:type="spellStart"/>
+            <w:r>
+              <w:rPr>
+                <w:lang w:val="en-US"/>
+              </w:rPr>
+              <w:t>Kegiatan</w:t>
+            </w:r>
+            <w:proofErr w:type="spellEnd"/>
+            <w:r>
+              <w:rPr>
+                <w:lang w:val="en-US"/>
+              </w:rPr>
+              <w:t xml:space="preserve"> </w:t>
+            </w:r>
+            <w:proofErr w:type="spellStart"/>
+            <w:r>
+              <w:rPr>
+                <w:lang w:val="en-US"/>
+              </w:rPr>
+              <w:t>Berdasarkan</w:t>
+            </w:r>
+            <w:proofErr w:type="spellEnd"/>
+            <w:r>
+              <w:rPr>
+                <w:lang w:val="en-US"/>
+              </w:rPr>
+              <w:t xml:space="preserve"> Ruang </w:t>
+            </w:r>
+            <w:proofErr w:type="spellStart"/>
+            <w:r>
+              <w:rPr>
+                <w:lang w:val="en-US"/>
+              </w:rPr>
+              <w:t>Lingkup</w:t>
+            </w:r>
+            <w:proofErr w:type="spellEnd"/>
+          </w:p>
+        </w:tc>
+        <w:tc>
+          <w:tcPr>
+            <w:tcW w:w="4945" w:type="dxa"/>
+            <w:gridSpan w:val="4"/>
+          </w:tcPr>
+          <w:p>
+            <w:pPr>
+              <w:spacing w:line="360" w:lineRule="auto"/>
+              <w:jc w:val="center"/>
+              <w:rPr>
+                <w:lang w:val="en-US"/>
+              </w:rPr>
+            </w:pPr>
+            <w:proofErr w:type="spellStart"/>
+            <w:r>
+              <w:rPr>
+                <w:lang w:val="en-US"/>
+              </w:rPr>
+              <w:t>Minggu</w:t>
+            </w:r>
+            <w:proofErr w:type="spellEnd"/>
+            <w:r>
+              <w:rPr>
+                <w:lang w:val="en-US"/>
+              </w:rPr>
+              <w:t xml:space="preserve"> </w:t>
+            </w:r>
+            <w:proofErr w:type="spellStart"/>
+            <w:r>
+              <w:rPr>
+                <w:lang w:val="en-US"/>
+              </w:rPr>
+              <w:t>Ke</w:t>
+            </w:r>
+            <w:proofErr w:type="spellEnd"/>
+          </w:p>
+        </w:tc>
+      </w:tr>
+      <w:tr>
+        <w:tc>
+          <w:tcPr>
+            <w:tcW w:w="625" w:type="dxa"/>
+            <w:vMerge/>
+          </w:tcPr>
+          <w:p>
+            <w:pPr>
+              <w:spacing w:line="360" w:lineRule="auto"/>
+              <w:jc w:val="center"/>
+              <w:rPr>
+                <w:lang w:val="en-US"/>
+              </w:rPr>
+            </w:pPr>
+          </w:p>
+        </w:tc>
+        <w:tc>
+          <w:tcPr>
+            <w:tcW w:w="3780" w:type="dxa"/>
+            <w:vMerge/>
+          </w:tcPr>
+          <w:p>
+            <w:pPr>
+              <w:spacing w:line="360" w:lineRule="auto"/>
+              <w:jc w:val="center"/>
+              <w:rPr>
+                <w:lang w:val="en-US"/>
+              </w:rPr>
+            </w:pPr>
+          </w:p>
+        </w:tc>
+        <w:tc>
+          <w:tcPr>
+            <w:tcW w:w="900" w:type="dxa"/>
+          </w:tcPr>
+          <w:p>
+            <w:pPr>
+              <w:spacing w:line="360" w:lineRule="auto"/>
+              <w:jc w:val="center"/>
+              <w:rPr>
+                <w:lang w:val="en-US"/>
+              </w:rPr>
+            </w:pPr>
+            <w:r>
+              <w:rPr>
+                <w:lang w:val="en-US"/>
+              </w:rPr>
+              <w:t>1</w:t>
+            </w:r>
+          </w:p>
+        </w:tc>
+        <w:tc>
+          <w:tcPr>
+            <w:tcW w:w="927" w:type="dxa"/>
+          </w:tcPr>
+          <w:p>
+            <w:pPr>
+              <w:spacing w:line="360" w:lineRule="auto"/>
+              <w:jc w:val="center"/>
+              <w:rPr>
+                <w:lang w:val="en-US"/>
+              </w:rPr>
+            </w:pPr>
+            <w:r>
+              <w:rPr>
+                <w:lang w:val="en-US"/>
+              </w:rPr>
+              <w:t>2</w:t>
+            </w:r>
+          </w:p>
+        </w:tc>
+        <w:tc>
+          <w:tcPr>
+            <w:tcW w:w="1559" w:type="dxa"/>
+          </w:tcPr>
+          <w:p>
+            <w:pPr>
+              <w:spacing w:line="360" w:lineRule="auto"/>
+              <w:jc w:val="center"/>
+              <w:rPr>
+                <w:lang w:val="en-US"/>
+              </w:rPr>
+            </w:pPr>
+            <w:r>
+              <w:rPr>
+                <w:lang w:val="en-US"/>
+              </w:rPr>
+              <w:t>3</w:t>
+            </w:r>
+          </w:p>
+        </w:tc>
+        <w:tc>
+          <w:tcPr>
+            <w:tcW w:w="1559" w:type="dxa"/>
+          </w:tcPr>
+          <w:p>
+            <w:pPr>
+              <w:spacing w:line="360" w:lineRule="auto"/>
+              <w:jc w:val="center"/>
+              <w:rPr>
+                <w:lang w:val="en-US"/>
+              </w:rPr>
+            </w:pPr>
+            <w:r>
+              <w:rPr>
+                <w:lang w:val="en-US"/>
+              </w:rPr>
+              <w:t>4</w:t>
+            </w:r>
+          </w:p>
+        </w:tc>
+      </w:tr>
+      <w:tr>
+        <w:tc>
+          <w:tcPr>
+            <w:tcW w:w="625" w:type="dxa"/>
+          </w:tcPr>
+          <w:p>
+            <w:pPr>
+              <w:spacing w:line="360" w:lineRule="auto"/>
+              <w:rPr>
+                <w:lang w:val="en-US"/>
+              </w:rPr>
+            </w:pPr>
+            <w:r>
+              <w:rPr>
+                <w:lang w:val="en-US"/>
+              </w:rPr>
+              <w:t>1.</w:t>
+            </w:r>
+          </w:p>
+        </w:tc>
+        <w:tc>
+          <w:tcPr>
+            <w:tcW w:w="3780" w:type="dxa"/>
+          </w:tcPr>
+          <w:p>
+            <w:pPr>
+              <w:spacing w:line="360" w:lineRule="auto"/>
+              <w:rPr>
+                <w:lang w:val="en-US"/>
+              </w:rPr>
+            </w:pPr>
+            <w:proofErr w:type="spellStart"/>
+            <w:r>
+              <w:rPr>
+                <w:lang w:val="en-US"/>
+              </w:rPr>
+              <w:t>Implementasi</w:t>
+            </w:r>
+            <w:proofErr w:type="spellEnd"/>
+            <w:r>
+              <w:rPr>
+                <w:lang w:val="en-US"/>
+              </w:rPr>
+              <w:t xml:space="preserve"> </w:t>
+            </w:r>
+            <w:proofErr w:type="spellStart"/>
+            <w:r>
+              <w:rPr>
+                <w:lang w:val="en-US"/>
+              </w:rPr>
+              <w:t>garfik</w:t>
+            </w:r>
+            <w:proofErr w:type="spellEnd"/>
+            <w:r>
+              <w:rPr>
+                <w:lang w:val="en-US"/>
+              </w:rPr>
+              <w:t xml:space="preserve"> dan </w:t>
+            </w:r>
+            <w:proofErr w:type="spellStart"/>
+            <w:r>
+              <w:rPr>
+                <w:lang w:val="en-US"/>
+              </w:rPr>
+              <w:t>hasil</w:t>
+            </w:r>
+            <w:proofErr w:type="spellEnd"/>
+            <w:r>
+              <w:rPr>
+                <w:lang w:val="en-US"/>
+              </w:rPr>
+              <w:t xml:space="preserve"> tracer study</w:t>
+            </w:r>
+          </w:p>
+        </w:tc>
+        <w:tc>
+          <w:tcPr>
+            <w:tcW w:w="900" w:type="dxa"/>
+            <w:shd w:val="clear" w:color="auto" w:fill="FFFF00"/>
+          </w:tcPr>
+          <w:p>
+            <w:pPr>
+              <w:spacing w:line="360" w:lineRule="auto"/>
+              <w:rPr>
+                <w:lang w:val="en-US"/>
+              </w:rPr>
+            </w:pPr>
+          </w:p>
+        </w:tc>
+        <w:tc>
+          <w:tcPr>
+            <w:tcW w:w="927" w:type="dxa"/>
+          </w:tcPr>
+          <w:p>
+            <w:pPr>
+              <w:spacing w:line="360" w:lineRule="auto"/>
+              <w:rPr>
+                <w:lang w:val="en-US"/>
+              </w:rPr>
+            </w:pPr>
+          </w:p>
+        </w:tc>
+        <w:tc>
+          <w:tcPr>
+            <w:tcW w:w="1559" w:type="dxa"/>
+          </w:tcPr>
+          <w:p>
+            <w:pPr>
+              <w:spacing w:line="360" w:lineRule="auto"/>
+              <w:rPr>
+                <w:lang w:val="en-US"/>
+              </w:rPr>
+            </w:pPr>
+          </w:p>
+        </w:tc>
+        <w:tc>
+          <w:tcPr>
+            <w:tcW w:w="1559" w:type="dxa"/>
+          </w:tcPr>
+          <w:p>
+            <w:pPr>
+              <w:spacing w:line="360" w:lineRule="auto"/>
+              <w:rPr>
+                <w:lang w:val="en-US"/>
+              </w:rPr>
+            </w:pPr>
+          </w:p>
+        </w:tc>
+      </w:tr>
+      <w:tr>
+        <w:tc>
+          <w:tcPr>
+            <w:tcW w:w="625" w:type="dxa"/>
+          </w:tcPr>
+          <w:p>
+            <w:pPr>
+              <w:spacing w:line="360" w:lineRule="auto"/>
+              <w:rPr>
+                <w:lang w:val="en-US"/>
+              </w:rPr>
+            </w:pPr>
+            <w:r>
+              <w:rPr>
+                <w:lang w:val="en-US"/>
+              </w:rPr>
+              <w:t>2.</w:t>
+            </w:r>
+          </w:p>
+        </w:tc>
+        <w:tc>
+          <w:tcPr>
+            <w:tcW w:w="3780" w:type="dxa"/>
+          </w:tcPr>
+          <w:p>
+            <w:pPr>
+              <w:spacing w:line="360" w:lineRule="auto"/>
+              <w:rPr>
+                <w:lang w:val="en-US"/>
+              </w:rPr>
+            </w:pPr>
+            <w:proofErr w:type="spellStart"/>
+            <w:r>
+              <w:rPr>
+                <w:lang w:val="en-US"/>
+              </w:rPr>
+              <w:t>Implementasi</w:t>
+            </w:r>
+            <w:proofErr w:type="spellEnd"/>
+            <w:r>
+              <w:rPr>
+                <w:lang w:val="en-US"/>
+              </w:rPr>
+              <w:t xml:space="preserve"> auto cv </w:t>
+            </w:r>
+            <w:proofErr w:type="spellStart"/>
+            <w:r>
+              <w:rPr>
+                <w:lang w:val="en-US"/>
+              </w:rPr>
+              <w:t>anggota</w:t>
+            </w:r>
+            <w:proofErr w:type="spellEnd"/>
+            <w:r>
+              <w:rPr>
+                <w:lang w:val="en-US"/>
+              </w:rPr>
+              <w:t xml:space="preserve"> JPC</w:t>
+            </w:r>
+          </w:p>
+        </w:tc>
+        <w:tc>
+          <w:tcPr>
+            <w:tcW w:w="900" w:type="dxa"/>
+          </w:tcPr>
+          <w:p>
+            <w:pPr>
+              <w:spacing w:line="360" w:lineRule="auto"/>
+              <w:rPr>
+                <w:lang w:val="en-US"/>
+              </w:rPr>
+            </w:pPr>
+          </w:p>
+        </w:tc>
+        <w:tc>
+          <w:tcPr>
+            <w:tcW w:w="927" w:type="dxa"/>
+            <w:shd w:val="clear" w:color="auto" w:fill="FFFF00"/>
+          </w:tcPr>
+          <w:p>
+            <w:pPr>
+              <w:spacing w:line="360" w:lineRule="auto"/>
+              <w:rPr>
+                <w:lang w:val="en-US"/>
+              </w:rPr>
+            </w:pPr>
+          </w:p>
+        </w:tc>
+        <w:tc>
+          <w:tcPr>
+            <w:tcW w:w="1559" w:type="dxa"/>
+          </w:tcPr>
+          <w:p>
+            <w:pPr>
+              <w:spacing w:line="360" w:lineRule="auto"/>
+              <w:rPr>
+                <w:lang w:val="en-US"/>
+              </w:rPr>
+            </w:pPr>
+          </w:p>
+        </w:tc>
+        <w:tc>
+          <w:tcPr>
+            <w:tcW w:w="1559" w:type="dxa"/>
+          </w:tcPr>
+          <w:p>
+            <w:pPr>
+              <w:spacing w:line="360" w:lineRule="auto"/>
+              <w:rPr>
+                <w:lang w:val="en-US"/>
+              </w:rPr>
+            </w:pPr>
+          </w:p>
+        </w:tc>
+      </w:tr>
+      <w:tr>
+        <w:tc>
+          <w:tcPr>
+            <w:tcW w:w="625" w:type="dxa"/>
+          </w:tcPr>
+          <w:p>
+            <w:pPr>
+              <w:spacing w:line="360" w:lineRule="auto"/>
+              <w:rPr>
+                <w:lang w:val="en-US"/>
+              </w:rPr>
+            </w:pPr>
+            <w:r>
+              <w:rPr>
+                <w:lang w:val="en-US"/>
+              </w:rPr>
+              <w:t>3.</w:t>
+            </w:r>
+          </w:p>
+        </w:tc>
+        <w:tc>
+          <w:tcPr>
+            <w:tcW w:w="3780" w:type="dxa"/>
+          </w:tcPr>
+          <w:p>
+            <w:pPr>
+              <w:spacing w:line="360" w:lineRule="auto"/>
+              <w:rPr>
+                <w:lang w:val="en-US"/>
+              </w:rPr>
+            </w:pPr>
+            <w:proofErr w:type="spellStart"/>
+            <w:r>
+              <w:rPr>
+                <w:lang w:val="en-US"/>
+              </w:rPr>
+              <w:t>Penambahan</w:t>
+            </w:r>
+            <w:proofErr w:type="spellEnd"/>
+            <w:r>
+              <w:rPr>
+                <w:lang w:val="en-US"/>
+              </w:rPr>
+              <w:t xml:space="preserve"> </w:t>
+            </w:r>
+            <w:proofErr w:type="spellStart"/>
+            <w:r>
+              <w:rPr>
+                <w:lang w:val="en-US"/>
+              </w:rPr>
+              <w:t>fitur</w:t>
+            </w:r>
+            <w:proofErr w:type="spellEnd"/>
+            <w:r>
+              <w:rPr>
+                <w:lang w:val="en-US"/>
+              </w:rPr>
+              <w:t xml:space="preserve"> tracer study</w:t>
+            </w:r>
+          </w:p>
+        </w:tc>
+        <w:tc>
+          <w:tcPr>
+            <w:tcW w:w="900" w:type="dxa"/>
+          </w:tcPr>
+          <w:p>
+            <w:pPr>
+              <w:spacing w:line="360" w:lineRule="auto"/>
+              <w:rPr>
+                <w:lang w:val="en-US"/>
+              </w:rPr>
+            </w:pPr>
+          </w:p>
+        </w:tc>
+        <w:tc>
+          <w:tcPr>
+            <w:tcW w:w="927" w:type="dxa"/>
+          </w:tcPr>
+          <w:p>
+            <w:pPr>
+              <w:spacing w:line="360" w:lineRule="auto"/>
+              <w:rPr>
+                <w:lang w:val="en-US"/>
+              </w:rPr>
+            </w:pPr>
+          </w:p>
+        </w:tc>
+        <w:tc>
+          <w:tcPr>
+            <w:tcW w:w="1559" w:type="dxa"/>
+            <w:shd w:val="clear" w:color="auto" w:fill="FFFF00"/>
+          </w:tcPr>
+          <w:p>
+            <w:pPr>
+              <w:spacing w:line="360" w:lineRule="auto"/>
+              <w:rPr>
+                <w:lang w:val="en-US"/>
+              </w:rPr>
+            </w:pPr>
+          </w:p>
+        </w:tc>
+        <w:tc>
+          <w:tcPr>
+            <w:tcW w:w="1559" w:type="dxa"/>
+          </w:tcPr>
+          <w:p>
+            <w:pPr>
+              <w:spacing w:line="360" w:lineRule="auto"/>
+              <w:rPr>
+                <w:lang w:val="en-US"/>
+              </w:rPr>
+            </w:pPr>
+          </w:p>
+        </w:tc>
+      </w:tr>
+      <w:tr>
+        <w:tc>
+          <w:tcPr>
+            <w:tcW w:w="625" w:type="dxa"/>
+          </w:tcPr>
+          <w:p>
+            <w:pPr>
+              <w:spacing w:line="360" w:lineRule="auto"/>
+              <w:rPr>
+                <w:lang w:val="en-US"/>
+              </w:rPr>
+            </w:pPr>
+            <w:r>
+              <w:rPr>
+                <w:lang w:val="en-US"/>
+              </w:rPr>
+              <w:t>4.</w:t>
+            </w:r>
+          </w:p>
+        </w:tc>
+        <w:tc>
+          <w:tcPr>
+            <w:tcW w:w="3780" w:type="dxa"/>
+          </w:tcPr>
+          <w:p>
+            <w:pPr>
+              <w:spacing w:line="360" w:lineRule="auto"/>
+              <w:rPr>
+                <w:lang w:val="en-US"/>
+              </w:rPr>
+            </w:pPr>
+            <w:proofErr w:type="spellStart"/>
+            <w:r>
+              <w:rPr>
+                <w:lang w:val="en-US"/>
+              </w:rPr>
+              <w:t>Implementasi</w:t>
+            </w:r>
+            <w:proofErr w:type="spellEnd"/>
+            <w:r>
+              <w:rPr>
+                <w:lang w:val="en-US"/>
+              </w:rPr>
+              <w:t xml:space="preserve"> </w:t>
+            </w:r>
+            <w:proofErr w:type="spellStart"/>
+            <w:r>
+              <w:rPr>
+                <w:lang w:val="en-US"/>
+              </w:rPr>
+              <w:t>aplikasi</w:t>
+            </w:r>
+            <w:proofErr w:type="spellEnd"/>
+            <w:r>
+              <w:rPr>
+                <w:lang w:val="en-US"/>
+              </w:rPr>
+              <w:t xml:space="preserve"> bot telegram</w:t>
+            </w:r>
+          </w:p>
+        </w:tc>
+        <w:tc>
+          <w:tcPr>
+            <w:tcW w:w="900" w:type="dxa"/>
+          </w:tcPr>
+          <w:p>
+            <w:pPr>
+              <w:spacing w:line="360" w:lineRule="auto"/>
+              <w:rPr>
+                <w:lang w:val="en-US"/>
+              </w:rPr>
+            </w:pPr>
+          </w:p>
+        </w:tc>
+        <w:tc>
+          <w:tcPr>
+            <w:tcW w:w="927" w:type="dxa"/>
+          </w:tcPr>
+          <w:p>
+            <w:pPr>
+              <w:spacing w:line="360" w:lineRule="auto"/>
+              <w:rPr>
+                <w:lang w:val="en-US"/>
+              </w:rPr>
+            </w:pPr>
+          </w:p>
+        </w:tc>
+        <w:tc>
+          <w:tcPr>
+            <w:tcW w:w="1559" w:type="dxa"/>
+          </w:tcPr>
+          <w:p>
+            <w:pPr>
+              <w:spacing w:line="360" w:lineRule="auto"/>
+              <w:rPr>
+                <w:lang w:val="en-US"/>
+              </w:rPr>
+            </w:pPr>
+          </w:p>
+        </w:tc>
+        <w:tc>
+          <w:tcPr>
+            <w:tcW w:w="1559" w:type="dxa"/>
+            <w:shd w:val="clear" w:color="auto" w:fill="FFFF00"/>
+          </w:tcPr>
+          <w:p>
+            <w:pPr>
+              <w:spacing w:line="360" w:lineRule="auto"/>
+              <w:rPr>
+                <w:lang w:val="en-US"/>
+              </w:rPr>
+            </w:pPr>
+          </w:p>
+        </w:tc>
+      </w:tr>
+    </w:tbl>
+    <w:p>
+      <w:pPr>
+        <w:spacing w:line="360" w:lineRule="auto"/>
+        <w:rPr>
+          <w:lang w:val="en-US"/>
+        </w:rPr>
+      </w:pPr>
     </w:p>
     <w:p>
       <w:pPr>

</xml_diff>

<commit_message>
dafftar isi dan halaman
</commit_message>
<xml_diff>
--- a/1.Laporan Pendahuluan.docx
+++ b/1.Laporan Pendahuluan.docx
@@ -13,6 +13,7 @@
           <w:lang w:val="en-GB"/>
         </w:rPr>
       </w:pPr>
+      <w:bookmarkStart w:id="0" w:name="_Toc57686332"/>
       <w:r>
         <w:rPr>
           <w:rFonts w:ascii="Times New Roman" w:hAnsi="Times New Roman"/>
@@ -20,6 +21,7 @@
         </w:rPr>
         <w:t>LAPORAN PENDAHULUAN</w:t>
       </w:r>
+      <w:bookmarkEnd w:id="0"/>
     </w:p>
     <w:p>
       <w:pPr>
@@ -42,8 +44,8 @@
           <w:sz w:val="32"/>
         </w:rPr>
       </w:pPr>
-      <w:bookmarkStart w:id="0" w:name="JOB_PLACEMENT_CENTER_DAN_TRACER_STUDY"/>
-      <w:bookmarkEnd w:id="0"/>
+      <w:bookmarkStart w:id="1" w:name="JOB_PLACEMENT_CENTER_DAN_TRACER_STUDY"/>
+      <w:bookmarkEnd w:id="1"/>
       <w:r>
         <w:rPr>
           <w:rFonts w:ascii="Times New Roman" w:hAnsi="Times New Roman"/>
@@ -186,7 +188,7 @@
                     <pic:cNvPicPr/>
                   </pic:nvPicPr>
                   <pic:blipFill>
-                    <a:blip r:embed="rId5">
+                    <a:blip r:embed="rId8">
                       <a:extLst>
                         <a:ext uri="{28A0092B-C50C-407E-A947-70E740481C1C}">
                           <a14:useLocalDpi xmlns:a14="http://schemas.microsoft.com/office/drawing/2010/main" val="0"/>
@@ -1363,7 +1365,7 @@
                           </pic:cNvPicPr>
                         </pic:nvPicPr>
                         <pic:blipFill>
-                          <a:blip r:embed="rId6" cstate="print">
+                          <a:blip r:embed="rId9" cstate="print">
                             <a:extLst>
                               <a:ext uri="{28A0092B-C50C-407E-A947-70E740481C1C}">
                                 <a14:useLocalDpi xmlns:a14="http://schemas.microsoft.com/office/drawing/2010/main" val="0"/>
@@ -1511,15 +1513,1156 @@
           <w:rFonts w:ascii="Times New Roman" w:eastAsiaTheme="minorHAnsi" w:hAnsi="Times New Roman"/>
         </w:rPr>
       </w:pPr>
-      <w:r>
-        <w:rPr>
-          <w:rFonts w:ascii="Times New Roman" w:eastAsiaTheme="minorHAnsi" w:hAnsi="Times New Roman"/>
-        </w:rPr>
-        <w:t>s</w:t>
-      </w:r>
     </w:p>
     <w:p/>
     <w:p/>
+    <w:p>
+      <w:pPr>
+        <w:pStyle w:val="Heading1"/>
+        <w:spacing w:line="360" w:lineRule="auto"/>
+        <w:ind w:left="720"/>
+        <w:rPr>
+          <w:rFonts w:ascii="Times New Roman" w:hAnsi="Times New Roman" w:cs="Times New Roman"/>
+          <w:color w:val="000000" w:themeColor="text1"/>
+          <w:lang w:val="en-GB"/>
+        </w:rPr>
+      </w:pPr>
+    </w:p>
+    <w:sdt>
+      <w:sdtPr>
+        <w:id w:val="-1651897847"/>
+        <w:docPartObj>
+          <w:docPartGallery w:val="Table of Contents"/>
+          <w:docPartUnique/>
+        </w:docPartObj>
+      </w:sdtPr>
+      <w:sdtEndPr>
+        <w:rPr>
+          <w:rFonts w:ascii="Arial" w:eastAsia="Arial" w:hAnsi="Arial" w:cs="Times New Roman"/>
+          <w:b/>
+          <w:bCs/>
+          <w:noProof/>
+          <w:color w:val="auto"/>
+          <w:sz w:val="22"/>
+          <w:szCs w:val="22"/>
+          <w:lang w:val="id" w:eastAsia="id"/>
+        </w:rPr>
+      </w:sdtEndPr>
+      <w:sdtContent>
+        <w:p>
+          <w:pPr>
+            <w:pStyle w:val="TOCHeading"/>
+            <w:rPr>
+              <w:rFonts w:ascii="Times New Roman" w:hAnsi="Times New Roman" w:cs="Times New Roman"/>
+              <w:color w:val="000000" w:themeColor="text1"/>
+            </w:rPr>
+          </w:pPr>
+          <w:r>
+            <w:rPr>
+              <w:rFonts w:ascii="Times New Roman" w:hAnsi="Times New Roman" w:cs="Times New Roman"/>
+              <w:color w:val="000000" w:themeColor="text1"/>
+            </w:rPr>
+            <w:t>DAFTAR ISI</w:t>
+          </w:r>
+        </w:p>
+        <w:p>
+          <w:pPr>
+            <w:pStyle w:val="TOC2"/>
+            <w:tabs>
+              <w:tab w:val="right" w:leader="dot" w:pos="9350"/>
+            </w:tabs>
+            <w:rPr>
+              <w:noProof/>
+            </w:rPr>
+          </w:pPr>
+          <w:r>
+            <w:fldChar w:fldCharType="begin"/>
+          </w:r>
+          <w:r>
+            <w:instrText xml:space="preserve"> TOC \o "1-3" \h \z \u </w:instrText>
+          </w:r>
+          <w:r>
+            <w:fldChar w:fldCharType="separate"/>
+          </w:r>
+          <w:hyperlink w:anchor="_Toc57686332" w:history="1">
+            <w:r>
+              <w:rPr>
+                <w:rStyle w:val="Hyperlink"/>
+                <w:rFonts w:ascii="Times New Roman" w:hAnsi="Times New Roman"/>
+                <w:noProof/>
+                <w:lang w:val="en-GB"/>
+              </w:rPr>
+              <w:t>LAPORAN PENDAHULUAN</w:t>
+            </w:r>
+            <w:r>
+              <w:rPr>
+                <w:noProof/>
+                <w:webHidden/>
+              </w:rPr>
+              <w:tab/>
+            </w:r>
+            <w:r>
+              <w:rPr>
+                <w:noProof/>
+                <w:webHidden/>
+              </w:rPr>
+              <w:fldChar w:fldCharType="begin"/>
+            </w:r>
+            <w:r>
+              <w:rPr>
+                <w:noProof/>
+                <w:webHidden/>
+              </w:rPr>
+              <w:instrText xml:space="preserve"> PAGEREF _Toc57686332 \h </w:instrText>
+            </w:r>
+            <w:r>
+              <w:rPr>
+                <w:noProof/>
+                <w:webHidden/>
+              </w:rPr>
+            </w:r>
+            <w:r>
+              <w:rPr>
+                <w:noProof/>
+                <w:webHidden/>
+              </w:rPr>
+              <w:fldChar w:fldCharType="separate"/>
+            </w:r>
+            <w:r>
+              <w:rPr>
+                <w:noProof/>
+                <w:webHidden/>
+              </w:rPr>
+              <w:t>0</w:t>
+            </w:r>
+            <w:r>
+              <w:rPr>
+                <w:noProof/>
+                <w:webHidden/>
+              </w:rPr>
+              <w:fldChar w:fldCharType="end"/>
+            </w:r>
+          </w:hyperlink>
+        </w:p>
+        <w:p>
+          <w:pPr>
+            <w:pStyle w:val="TOC1"/>
+            <w:tabs>
+              <w:tab w:val="left" w:pos="440"/>
+              <w:tab w:val="right" w:leader="dot" w:pos="9350"/>
+            </w:tabs>
+            <w:rPr>
+              <w:noProof/>
+            </w:rPr>
+          </w:pPr>
+          <w:hyperlink w:anchor="_Toc57686333" w:history="1">
+            <w:r>
+              <w:rPr>
+                <w:rStyle w:val="Hyperlink"/>
+                <w:rFonts w:ascii="Times New Roman" w:hAnsi="Times New Roman"/>
+                <w:noProof/>
+                <w:lang w:val="en-GB"/>
+              </w:rPr>
+              <w:t>A.</w:t>
+            </w:r>
+            <w:r>
+              <w:rPr>
+                <w:noProof/>
+              </w:rPr>
+              <w:tab/>
+            </w:r>
+            <w:r>
+              <w:rPr>
+                <w:rStyle w:val="Hyperlink"/>
+                <w:rFonts w:ascii="Times New Roman" w:hAnsi="Times New Roman"/>
+                <w:noProof/>
+                <w:lang w:val="en-GB"/>
+              </w:rPr>
+              <w:t>Latar Belakang</w:t>
+            </w:r>
+            <w:r>
+              <w:rPr>
+                <w:noProof/>
+                <w:webHidden/>
+              </w:rPr>
+              <w:tab/>
+            </w:r>
+            <w:r>
+              <w:rPr>
+                <w:noProof/>
+                <w:webHidden/>
+              </w:rPr>
+              <w:fldChar w:fldCharType="begin"/>
+            </w:r>
+            <w:r>
+              <w:rPr>
+                <w:noProof/>
+                <w:webHidden/>
+              </w:rPr>
+              <w:instrText xml:space="preserve"> PAGEREF _Toc57686333 \h </w:instrText>
+            </w:r>
+            <w:r>
+              <w:rPr>
+                <w:noProof/>
+                <w:webHidden/>
+              </w:rPr>
+            </w:r>
+            <w:r>
+              <w:rPr>
+                <w:noProof/>
+                <w:webHidden/>
+              </w:rPr>
+              <w:fldChar w:fldCharType="separate"/>
+            </w:r>
+            <w:r>
+              <w:rPr>
+                <w:noProof/>
+                <w:webHidden/>
+              </w:rPr>
+              <w:t>3</w:t>
+            </w:r>
+            <w:r>
+              <w:rPr>
+                <w:noProof/>
+                <w:webHidden/>
+              </w:rPr>
+              <w:fldChar w:fldCharType="end"/>
+            </w:r>
+          </w:hyperlink>
+        </w:p>
+        <w:p>
+          <w:pPr>
+            <w:pStyle w:val="TOC1"/>
+            <w:tabs>
+              <w:tab w:val="left" w:pos="440"/>
+              <w:tab w:val="right" w:leader="dot" w:pos="9350"/>
+            </w:tabs>
+            <w:rPr>
+              <w:noProof/>
+            </w:rPr>
+          </w:pPr>
+          <w:hyperlink w:anchor="_Toc57686334" w:history="1">
+            <w:r>
+              <w:rPr>
+                <w:rStyle w:val="Hyperlink"/>
+                <w:rFonts w:ascii="Times New Roman" w:hAnsi="Times New Roman"/>
+                <w:noProof/>
+                <w:lang w:val="en-GB"/>
+              </w:rPr>
+              <w:t>B.</w:t>
+            </w:r>
+            <w:r>
+              <w:rPr>
+                <w:noProof/>
+              </w:rPr>
+              <w:tab/>
+            </w:r>
+            <w:r>
+              <w:rPr>
+                <w:rStyle w:val="Hyperlink"/>
+                <w:rFonts w:ascii="Times New Roman" w:hAnsi="Times New Roman"/>
+                <w:noProof/>
+                <w:lang w:val="en-GB"/>
+              </w:rPr>
+              <w:t>Maksud dan Tujuan</w:t>
+            </w:r>
+            <w:r>
+              <w:rPr>
+                <w:noProof/>
+                <w:webHidden/>
+              </w:rPr>
+              <w:tab/>
+            </w:r>
+            <w:r>
+              <w:rPr>
+                <w:noProof/>
+                <w:webHidden/>
+              </w:rPr>
+              <w:fldChar w:fldCharType="begin"/>
+            </w:r>
+            <w:r>
+              <w:rPr>
+                <w:noProof/>
+                <w:webHidden/>
+              </w:rPr>
+              <w:instrText xml:space="preserve"> PAGEREF _Toc57686334 \h </w:instrText>
+            </w:r>
+            <w:r>
+              <w:rPr>
+                <w:noProof/>
+                <w:webHidden/>
+              </w:rPr>
+            </w:r>
+            <w:r>
+              <w:rPr>
+                <w:noProof/>
+                <w:webHidden/>
+              </w:rPr>
+              <w:fldChar w:fldCharType="separate"/>
+            </w:r>
+            <w:r>
+              <w:rPr>
+                <w:noProof/>
+                <w:webHidden/>
+              </w:rPr>
+              <w:t>3</w:t>
+            </w:r>
+            <w:r>
+              <w:rPr>
+                <w:noProof/>
+                <w:webHidden/>
+              </w:rPr>
+              <w:fldChar w:fldCharType="end"/>
+            </w:r>
+          </w:hyperlink>
+        </w:p>
+        <w:p>
+          <w:pPr>
+            <w:pStyle w:val="TOC1"/>
+            <w:tabs>
+              <w:tab w:val="left" w:pos="440"/>
+              <w:tab w:val="right" w:leader="dot" w:pos="9350"/>
+            </w:tabs>
+            <w:rPr>
+              <w:noProof/>
+            </w:rPr>
+          </w:pPr>
+          <w:hyperlink w:anchor="_Toc57686335" w:history="1">
+            <w:r>
+              <w:rPr>
+                <w:rStyle w:val="Hyperlink"/>
+                <w:rFonts w:ascii="Times New Roman" w:hAnsi="Times New Roman"/>
+                <w:noProof/>
+                <w:lang w:val="en-GB"/>
+              </w:rPr>
+              <w:t>C.</w:t>
+            </w:r>
+            <w:r>
+              <w:rPr>
+                <w:noProof/>
+              </w:rPr>
+              <w:tab/>
+            </w:r>
+            <w:r>
+              <w:rPr>
+                <w:rStyle w:val="Hyperlink"/>
+                <w:rFonts w:ascii="Times New Roman" w:hAnsi="Times New Roman"/>
+                <w:noProof/>
+                <w:lang w:val="en-GB"/>
+              </w:rPr>
+              <w:t>Ruang Lingkup Pekerjaan</w:t>
+            </w:r>
+            <w:r>
+              <w:rPr>
+                <w:noProof/>
+                <w:webHidden/>
+              </w:rPr>
+              <w:tab/>
+            </w:r>
+            <w:r>
+              <w:rPr>
+                <w:noProof/>
+                <w:webHidden/>
+              </w:rPr>
+              <w:fldChar w:fldCharType="begin"/>
+            </w:r>
+            <w:r>
+              <w:rPr>
+                <w:noProof/>
+                <w:webHidden/>
+              </w:rPr>
+              <w:instrText xml:space="preserve"> PAGEREF _Toc57686335 \h </w:instrText>
+            </w:r>
+            <w:r>
+              <w:rPr>
+                <w:noProof/>
+                <w:webHidden/>
+              </w:rPr>
+            </w:r>
+            <w:r>
+              <w:rPr>
+                <w:noProof/>
+                <w:webHidden/>
+              </w:rPr>
+              <w:fldChar w:fldCharType="separate"/>
+            </w:r>
+            <w:r>
+              <w:rPr>
+                <w:noProof/>
+                <w:webHidden/>
+              </w:rPr>
+              <w:t>3</w:t>
+            </w:r>
+            <w:r>
+              <w:rPr>
+                <w:noProof/>
+                <w:webHidden/>
+              </w:rPr>
+              <w:fldChar w:fldCharType="end"/>
+            </w:r>
+          </w:hyperlink>
+        </w:p>
+        <w:p>
+          <w:pPr>
+            <w:pStyle w:val="TOC1"/>
+            <w:tabs>
+              <w:tab w:val="left" w:pos="440"/>
+              <w:tab w:val="right" w:leader="dot" w:pos="9350"/>
+            </w:tabs>
+            <w:rPr>
+              <w:noProof/>
+            </w:rPr>
+          </w:pPr>
+          <w:hyperlink w:anchor="_Toc57686336" w:history="1">
+            <w:r>
+              <w:rPr>
+                <w:rStyle w:val="Hyperlink"/>
+                <w:rFonts w:ascii="Times New Roman" w:hAnsi="Times New Roman"/>
+                <w:noProof/>
+                <w:lang w:val="en-US"/>
+              </w:rPr>
+              <w:t>D.</w:t>
+            </w:r>
+            <w:r>
+              <w:rPr>
+                <w:noProof/>
+              </w:rPr>
+              <w:tab/>
+            </w:r>
+            <w:r>
+              <w:rPr>
+                <w:rStyle w:val="Hyperlink"/>
+                <w:rFonts w:ascii="Times New Roman" w:hAnsi="Times New Roman"/>
+                <w:noProof/>
+                <w:lang w:val="en-US"/>
+              </w:rPr>
+              <w:t>Waktu dan Jadwal Pelaksanaan</w:t>
+            </w:r>
+            <w:r>
+              <w:rPr>
+                <w:noProof/>
+                <w:webHidden/>
+              </w:rPr>
+              <w:tab/>
+            </w:r>
+            <w:r>
+              <w:rPr>
+                <w:noProof/>
+                <w:webHidden/>
+              </w:rPr>
+              <w:fldChar w:fldCharType="begin"/>
+            </w:r>
+            <w:r>
+              <w:rPr>
+                <w:noProof/>
+                <w:webHidden/>
+              </w:rPr>
+              <w:instrText xml:space="preserve"> PAGEREF _Toc57686336 \h </w:instrText>
+            </w:r>
+            <w:r>
+              <w:rPr>
+                <w:noProof/>
+                <w:webHidden/>
+              </w:rPr>
+            </w:r>
+            <w:r>
+              <w:rPr>
+                <w:noProof/>
+                <w:webHidden/>
+              </w:rPr>
+              <w:fldChar w:fldCharType="separate"/>
+            </w:r>
+            <w:r>
+              <w:rPr>
+                <w:noProof/>
+                <w:webHidden/>
+              </w:rPr>
+              <w:t>4</w:t>
+            </w:r>
+            <w:r>
+              <w:rPr>
+                <w:noProof/>
+                <w:webHidden/>
+              </w:rPr>
+              <w:fldChar w:fldCharType="end"/>
+            </w:r>
+          </w:hyperlink>
+        </w:p>
+        <w:p>
+          <w:pPr>
+            <w:pStyle w:val="TOC1"/>
+            <w:tabs>
+              <w:tab w:val="left" w:pos="440"/>
+              <w:tab w:val="right" w:leader="dot" w:pos="9350"/>
+            </w:tabs>
+            <w:rPr>
+              <w:noProof/>
+            </w:rPr>
+          </w:pPr>
+          <w:hyperlink w:anchor="_Toc57686337" w:history="1">
+            <w:r>
+              <w:rPr>
+                <w:rStyle w:val="Hyperlink"/>
+                <w:rFonts w:ascii="Times New Roman" w:hAnsi="Times New Roman"/>
+                <w:noProof/>
+                <w:lang w:val="en-US"/>
+              </w:rPr>
+              <w:t>E.</w:t>
+            </w:r>
+            <w:r>
+              <w:rPr>
+                <w:noProof/>
+              </w:rPr>
+              <w:tab/>
+            </w:r>
+            <w:r>
+              <w:rPr>
+                <w:rStyle w:val="Hyperlink"/>
+                <w:rFonts w:ascii="Times New Roman" w:hAnsi="Times New Roman"/>
+                <w:noProof/>
+                <w:lang w:val="en-US"/>
+              </w:rPr>
+              <w:t>Tahap Pra Rancangan</w:t>
+            </w:r>
+            <w:r>
+              <w:rPr>
+                <w:noProof/>
+                <w:webHidden/>
+              </w:rPr>
+              <w:tab/>
+            </w:r>
+            <w:r>
+              <w:rPr>
+                <w:noProof/>
+                <w:webHidden/>
+              </w:rPr>
+              <w:fldChar w:fldCharType="begin"/>
+            </w:r>
+            <w:r>
+              <w:rPr>
+                <w:noProof/>
+                <w:webHidden/>
+              </w:rPr>
+              <w:instrText xml:space="preserve"> PAGEREF _Toc57686337 \h </w:instrText>
+            </w:r>
+            <w:r>
+              <w:rPr>
+                <w:noProof/>
+                <w:webHidden/>
+              </w:rPr>
+            </w:r>
+            <w:r>
+              <w:rPr>
+                <w:noProof/>
+                <w:webHidden/>
+              </w:rPr>
+              <w:fldChar w:fldCharType="separate"/>
+            </w:r>
+            <w:r>
+              <w:rPr>
+                <w:noProof/>
+                <w:webHidden/>
+              </w:rPr>
+              <w:t>4</w:t>
+            </w:r>
+            <w:r>
+              <w:rPr>
+                <w:noProof/>
+                <w:webHidden/>
+              </w:rPr>
+              <w:fldChar w:fldCharType="end"/>
+            </w:r>
+          </w:hyperlink>
+        </w:p>
+        <w:p>
+          <w:pPr>
+            <w:pStyle w:val="TOC2"/>
+            <w:tabs>
+              <w:tab w:val="left" w:pos="660"/>
+              <w:tab w:val="right" w:leader="dot" w:pos="9350"/>
+            </w:tabs>
+            <w:rPr>
+              <w:noProof/>
+            </w:rPr>
+          </w:pPr>
+          <w:hyperlink w:anchor="_Toc57686338" w:history="1">
+            <w:r>
+              <w:rPr>
+                <w:rStyle w:val="Hyperlink"/>
+                <w:rFonts w:ascii="Times New Roman" w:hAnsi="Times New Roman"/>
+                <w:noProof/>
+                <w:lang w:val="en-US"/>
+              </w:rPr>
+              <w:t>a.</w:t>
+            </w:r>
+            <w:r>
+              <w:rPr>
+                <w:noProof/>
+              </w:rPr>
+              <w:tab/>
+            </w:r>
+            <w:r>
+              <w:rPr>
+                <w:rStyle w:val="Hyperlink"/>
+                <w:rFonts w:ascii="Times New Roman" w:hAnsi="Times New Roman"/>
+                <w:noProof/>
+                <w:lang w:val="en-US"/>
+              </w:rPr>
+              <w:t>Pra Rancangan – Implementasi Grafik dan Hasil Tracer Study.</w:t>
+            </w:r>
+            <w:r>
+              <w:rPr>
+                <w:noProof/>
+                <w:webHidden/>
+              </w:rPr>
+              <w:tab/>
+            </w:r>
+            <w:r>
+              <w:rPr>
+                <w:noProof/>
+                <w:webHidden/>
+              </w:rPr>
+              <w:fldChar w:fldCharType="begin"/>
+            </w:r>
+            <w:r>
+              <w:rPr>
+                <w:noProof/>
+                <w:webHidden/>
+              </w:rPr>
+              <w:instrText xml:space="preserve"> PAGEREF _Toc57686338 \h </w:instrText>
+            </w:r>
+            <w:r>
+              <w:rPr>
+                <w:noProof/>
+                <w:webHidden/>
+              </w:rPr>
+            </w:r>
+            <w:r>
+              <w:rPr>
+                <w:noProof/>
+                <w:webHidden/>
+              </w:rPr>
+              <w:fldChar w:fldCharType="separate"/>
+            </w:r>
+            <w:r>
+              <w:rPr>
+                <w:noProof/>
+                <w:webHidden/>
+              </w:rPr>
+              <w:t>4</w:t>
+            </w:r>
+            <w:r>
+              <w:rPr>
+                <w:noProof/>
+                <w:webHidden/>
+              </w:rPr>
+              <w:fldChar w:fldCharType="end"/>
+            </w:r>
+          </w:hyperlink>
+        </w:p>
+        <w:p>
+          <w:pPr>
+            <w:pStyle w:val="TOC3"/>
+            <w:tabs>
+              <w:tab w:val="right" w:leader="dot" w:pos="9350"/>
+            </w:tabs>
+            <w:rPr>
+              <w:noProof/>
+            </w:rPr>
+          </w:pPr>
+          <w:hyperlink w:anchor="_Toc57686339" w:history="1">
+            <w:r>
+              <w:rPr>
+                <w:rStyle w:val="Hyperlink"/>
+                <w:rFonts w:ascii="Times New Roman" w:hAnsi="Times New Roman"/>
+                <w:noProof/>
+                <w:lang w:val="en-US"/>
+              </w:rPr>
+              <w:t>a.1.1 Latar Belakang Permasalahan</w:t>
+            </w:r>
+            <w:r>
+              <w:rPr>
+                <w:noProof/>
+                <w:webHidden/>
+              </w:rPr>
+              <w:tab/>
+            </w:r>
+            <w:r>
+              <w:rPr>
+                <w:noProof/>
+                <w:webHidden/>
+              </w:rPr>
+              <w:fldChar w:fldCharType="begin"/>
+            </w:r>
+            <w:r>
+              <w:rPr>
+                <w:noProof/>
+                <w:webHidden/>
+              </w:rPr>
+              <w:instrText xml:space="preserve"> PAGEREF _Toc57686339 \h </w:instrText>
+            </w:r>
+            <w:r>
+              <w:rPr>
+                <w:noProof/>
+                <w:webHidden/>
+              </w:rPr>
+            </w:r>
+            <w:r>
+              <w:rPr>
+                <w:noProof/>
+                <w:webHidden/>
+              </w:rPr>
+              <w:fldChar w:fldCharType="separate"/>
+            </w:r>
+            <w:r>
+              <w:rPr>
+                <w:noProof/>
+                <w:webHidden/>
+              </w:rPr>
+              <w:t>4</w:t>
+            </w:r>
+            <w:r>
+              <w:rPr>
+                <w:noProof/>
+                <w:webHidden/>
+              </w:rPr>
+              <w:fldChar w:fldCharType="end"/>
+            </w:r>
+          </w:hyperlink>
+        </w:p>
+        <w:p>
+          <w:pPr>
+            <w:pStyle w:val="TOC3"/>
+            <w:tabs>
+              <w:tab w:val="right" w:leader="dot" w:pos="9350"/>
+            </w:tabs>
+            <w:rPr>
+              <w:noProof/>
+            </w:rPr>
+          </w:pPr>
+          <w:hyperlink w:anchor="_Toc57686340" w:history="1">
+            <w:r>
+              <w:rPr>
+                <w:rStyle w:val="Hyperlink"/>
+                <w:rFonts w:ascii="Times New Roman" w:hAnsi="Times New Roman"/>
+                <w:noProof/>
+                <w:lang w:val="en-US"/>
+              </w:rPr>
+              <w:t>a.1.2 Manfaat Fitur</w:t>
+            </w:r>
+            <w:r>
+              <w:rPr>
+                <w:noProof/>
+                <w:webHidden/>
+              </w:rPr>
+              <w:tab/>
+            </w:r>
+            <w:r>
+              <w:rPr>
+                <w:noProof/>
+                <w:webHidden/>
+              </w:rPr>
+              <w:fldChar w:fldCharType="begin"/>
+            </w:r>
+            <w:r>
+              <w:rPr>
+                <w:noProof/>
+                <w:webHidden/>
+              </w:rPr>
+              <w:instrText xml:space="preserve"> PAGEREF _Toc57686340 \h </w:instrText>
+            </w:r>
+            <w:r>
+              <w:rPr>
+                <w:noProof/>
+                <w:webHidden/>
+              </w:rPr>
+            </w:r>
+            <w:r>
+              <w:rPr>
+                <w:noProof/>
+                <w:webHidden/>
+              </w:rPr>
+              <w:fldChar w:fldCharType="separate"/>
+            </w:r>
+            <w:r>
+              <w:rPr>
+                <w:noProof/>
+                <w:webHidden/>
+              </w:rPr>
+              <w:t>5</w:t>
+            </w:r>
+            <w:r>
+              <w:rPr>
+                <w:noProof/>
+                <w:webHidden/>
+              </w:rPr>
+              <w:fldChar w:fldCharType="end"/>
+            </w:r>
+          </w:hyperlink>
+        </w:p>
+        <w:p>
+          <w:pPr>
+            <w:pStyle w:val="TOC3"/>
+            <w:tabs>
+              <w:tab w:val="right" w:leader="dot" w:pos="9350"/>
+            </w:tabs>
+            <w:rPr>
+              <w:noProof/>
+            </w:rPr>
+          </w:pPr>
+          <w:hyperlink w:anchor="_Toc57686341" w:history="1">
+            <w:r>
+              <w:rPr>
+                <w:rStyle w:val="Hyperlink"/>
+                <w:rFonts w:ascii="Times New Roman" w:hAnsi="Times New Roman"/>
+                <w:noProof/>
+                <w:lang w:val="en-US"/>
+              </w:rPr>
+              <w:t>a.1.3 Use Case Diagram</w:t>
+            </w:r>
+            <w:r>
+              <w:rPr>
+                <w:noProof/>
+                <w:webHidden/>
+              </w:rPr>
+              <w:tab/>
+            </w:r>
+            <w:r>
+              <w:rPr>
+                <w:noProof/>
+                <w:webHidden/>
+              </w:rPr>
+              <w:fldChar w:fldCharType="begin"/>
+            </w:r>
+            <w:r>
+              <w:rPr>
+                <w:noProof/>
+                <w:webHidden/>
+              </w:rPr>
+              <w:instrText xml:space="preserve"> PAGEREF _Toc57686341 \h </w:instrText>
+            </w:r>
+            <w:r>
+              <w:rPr>
+                <w:noProof/>
+                <w:webHidden/>
+              </w:rPr>
+            </w:r>
+            <w:r>
+              <w:rPr>
+                <w:noProof/>
+                <w:webHidden/>
+              </w:rPr>
+              <w:fldChar w:fldCharType="separate"/>
+            </w:r>
+            <w:r>
+              <w:rPr>
+                <w:noProof/>
+                <w:webHidden/>
+              </w:rPr>
+              <w:t>5</w:t>
+            </w:r>
+            <w:r>
+              <w:rPr>
+                <w:noProof/>
+                <w:webHidden/>
+              </w:rPr>
+              <w:fldChar w:fldCharType="end"/>
+            </w:r>
+          </w:hyperlink>
+        </w:p>
+        <w:p>
+          <w:pPr>
+            <w:pStyle w:val="TOC2"/>
+            <w:tabs>
+              <w:tab w:val="left" w:pos="660"/>
+              <w:tab w:val="right" w:leader="dot" w:pos="9350"/>
+            </w:tabs>
+            <w:rPr>
+              <w:noProof/>
+            </w:rPr>
+          </w:pPr>
+          <w:hyperlink w:anchor="_Toc57686342" w:history="1">
+            <w:r>
+              <w:rPr>
+                <w:rStyle w:val="Hyperlink"/>
+                <w:rFonts w:ascii="Times New Roman" w:hAnsi="Times New Roman"/>
+                <w:noProof/>
+                <w:lang w:val="en-US"/>
+              </w:rPr>
+              <w:t>b.</w:t>
+            </w:r>
+            <w:r>
+              <w:rPr>
+                <w:noProof/>
+              </w:rPr>
+              <w:tab/>
+            </w:r>
+            <w:r>
+              <w:rPr>
+                <w:rStyle w:val="Hyperlink"/>
+                <w:rFonts w:ascii="Times New Roman" w:hAnsi="Times New Roman"/>
+                <w:noProof/>
+                <w:lang w:val="en-US"/>
+              </w:rPr>
+              <w:t>Pra Rancangan – Implementasi Auto CV Anggota JPC.</w:t>
+            </w:r>
+            <w:r>
+              <w:rPr>
+                <w:noProof/>
+                <w:webHidden/>
+              </w:rPr>
+              <w:tab/>
+            </w:r>
+            <w:r>
+              <w:rPr>
+                <w:noProof/>
+                <w:webHidden/>
+              </w:rPr>
+              <w:fldChar w:fldCharType="begin"/>
+            </w:r>
+            <w:r>
+              <w:rPr>
+                <w:noProof/>
+                <w:webHidden/>
+              </w:rPr>
+              <w:instrText xml:space="preserve"> PAGEREF _Toc57686342 \h </w:instrText>
+            </w:r>
+            <w:r>
+              <w:rPr>
+                <w:noProof/>
+                <w:webHidden/>
+              </w:rPr>
+            </w:r>
+            <w:r>
+              <w:rPr>
+                <w:noProof/>
+                <w:webHidden/>
+              </w:rPr>
+              <w:fldChar w:fldCharType="separate"/>
+            </w:r>
+            <w:r>
+              <w:rPr>
+                <w:noProof/>
+                <w:webHidden/>
+              </w:rPr>
+              <w:t>9</w:t>
+            </w:r>
+            <w:r>
+              <w:rPr>
+                <w:noProof/>
+                <w:webHidden/>
+              </w:rPr>
+              <w:fldChar w:fldCharType="end"/>
+            </w:r>
+          </w:hyperlink>
+        </w:p>
+        <w:p>
+          <w:pPr>
+            <w:pStyle w:val="TOC2"/>
+            <w:tabs>
+              <w:tab w:val="left" w:pos="660"/>
+              <w:tab w:val="right" w:leader="dot" w:pos="9350"/>
+            </w:tabs>
+            <w:rPr>
+              <w:noProof/>
+            </w:rPr>
+          </w:pPr>
+          <w:hyperlink w:anchor="_Toc57686343" w:history="1">
+            <w:r>
+              <w:rPr>
+                <w:rStyle w:val="Hyperlink"/>
+                <w:rFonts w:ascii="Times New Roman" w:hAnsi="Times New Roman"/>
+                <w:noProof/>
+                <w:lang w:val="en-US"/>
+              </w:rPr>
+              <w:t>c.</w:t>
+            </w:r>
+            <w:r>
+              <w:rPr>
+                <w:noProof/>
+              </w:rPr>
+              <w:tab/>
+            </w:r>
+            <w:r>
+              <w:rPr>
+                <w:rStyle w:val="Hyperlink"/>
+                <w:rFonts w:ascii="Times New Roman" w:hAnsi="Times New Roman"/>
+                <w:noProof/>
+                <w:lang w:val="en-US"/>
+              </w:rPr>
+              <w:t>Pra Rancangan – Implementasi Fitur Tracer Study.</w:t>
+            </w:r>
+            <w:r>
+              <w:rPr>
+                <w:noProof/>
+                <w:webHidden/>
+              </w:rPr>
+              <w:tab/>
+            </w:r>
+            <w:r>
+              <w:rPr>
+                <w:noProof/>
+                <w:webHidden/>
+              </w:rPr>
+              <w:fldChar w:fldCharType="begin"/>
+            </w:r>
+            <w:r>
+              <w:rPr>
+                <w:noProof/>
+                <w:webHidden/>
+              </w:rPr>
+              <w:instrText xml:space="preserve"> PAGEREF _Toc57686343 \h </w:instrText>
+            </w:r>
+            <w:r>
+              <w:rPr>
+                <w:noProof/>
+                <w:webHidden/>
+              </w:rPr>
+            </w:r>
+            <w:r>
+              <w:rPr>
+                <w:noProof/>
+                <w:webHidden/>
+              </w:rPr>
+              <w:fldChar w:fldCharType="separate"/>
+            </w:r>
+            <w:r>
+              <w:rPr>
+                <w:noProof/>
+                <w:webHidden/>
+              </w:rPr>
+              <w:t>13</w:t>
+            </w:r>
+            <w:r>
+              <w:rPr>
+                <w:noProof/>
+                <w:webHidden/>
+              </w:rPr>
+              <w:fldChar w:fldCharType="end"/>
+            </w:r>
+          </w:hyperlink>
+        </w:p>
+        <w:p>
+          <w:pPr>
+            <w:pStyle w:val="TOC2"/>
+            <w:tabs>
+              <w:tab w:val="left" w:pos="660"/>
+              <w:tab w:val="right" w:leader="dot" w:pos="9350"/>
+            </w:tabs>
+            <w:rPr>
+              <w:noProof/>
+            </w:rPr>
+          </w:pPr>
+          <w:hyperlink w:anchor="_Toc57686344" w:history="1">
+            <w:r>
+              <w:rPr>
+                <w:rStyle w:val="Hyperlink"/>
+                <w:rFonts w:ascii="Times New Roman" w:hAnsi="Times New Roman"/>
+                <w:noProof/>
+                <w:lang w:val="en-US"/>
+              </w:rPr>
+              <w:t>d.</w:t>
+            </w:r>
+            <w:r>
+              <w:rPr>
+                <w:noProof/>
+              </w:rPr>
+              <w:tab/>
+            </w:r>
+            <w:r>
+              <w:rPr>
+                <w:rStyle w:val="Hyperlink"/>
+                <w:rFonts w:ascii="Times New Roman" w:hAnsi="Times New Roman"/>
+                <w:noProof/>
+                <w:lang w:val="en-US"/>
+              </w:rPr>
+              <w:t>Pra Rancangan – Implementasi Aplikasi Bot Telegram.</w:t>
+            </w:r>
+            <w:r>
+              <w:rPr>
+                <w:noProof/>
+                <w:webHidden/>
+              </w:rPr>
+              <w:tab/>
+            </w:r>
+            <w:r>
+              <w:rPr>
+                <w:noProof/>
+                <w:webHidden/>
+              </w:rPr>
+              <w:fldChar w:fldCharType="begin"/>
+            </w:r>
+            <w:r>
+              <w:rPr>
+                <w:noProof/>
+                <w:webHidden/>
+              </w:rPr>
+              <w:instrText xml:space="preserve"> PAGEREF _Toc57686344 \h </w:instrText>
+            </w:r>
+            <w:r>
+              <w:rPr>
+                <w:noProof/>
+                <w:webHidden/>
+              </w:rPr>
+            </w:r>
+            <w:r>
+              <w:rPr>
+                <w:noProof/>
+                <w:webHidden/>
+              </w:rPr>
+              <w:fldChar w:fldCharType="separate"/>
+            </w:r>
+            <w:r>
+              <w:rPr>
+                <w:noProof/>
+                <w:webHidden/>
+              </w:rPr>
+              <w:t>19</w:t>
+            </w:r>
+            <w:r>
+              <w:rPr>
+                <w:noProof/>
+                <w:webHidden/>
+              </w:rPr>
+              <w:fldChar w:fldCharType="end"/>
+            </w:r>
+          </w:hyperlink>
+        </w:p>
+        <w:p>
+          <w:r>
+            <w:rPr>
+              <w:b/>
+              <w:bCs/>
+              <w:noProof/>
+            </w:rPr>
+            <w:fldChar w:fldCharType="end"/>
+          </w:r>
+        </w:p>
+      </w:sdtContent>
+    </w:sdt>
+    <w:p>
+      <w:pPr>
+        <w:widowControl/>
+        <w:autoSpaceDE/>
+        <w:autoSpaceDN/>
+        <w:spacing w:after="160" w:line="259" w:lineRule="auto"/>
+        <w:rPr>
+          <w:rFonts w:ascii="Times New Roman" w:eastAsiaTheme="majorEastAsia" w:hAnsi="Times New Roman"/>
+          <w:color w:val="000000" w:themeColor="text1"/>
+          <w:sz w:val="32"/>
+          <w:szCs w:val="32"/>
+          <w:lang w:val="en-GB"/>
+        </w:rPr>
+      </w:pPr>
+      <w:r>
+        <w:rPr>
+          <w:rFonts w:ascii="Times New Roman" w:hAnsi="Times New Roman"/>
+          <w:color w:val="000000" w:themeColor="text1"/>
+          <w:lang w:val="en-GB"/>
+        </w:rPr>
+        <w:br w:type="page"/>
+      </w:r>
+    </w:p>
     <w:p>
       <w:pPr>
         <w:pStyle w:val="Heading1"/>
@@ -1534,6 +2677,7 @@
           <w:lang w:val="en-GB"/>
         </w:rPr>
       </w:pPr>
+      <w:bookmarkStart w:id="2" w:name="_Toc57686333"/>
       <w:proofErr w:type="spellStart"/>
       <w:r>
         <w:rPr>
@@ -1562,6 +2706,7 @@
         </w:rPr>
         <w:t>Belakang</w:t>
       </w:r>
+      <w:bookmarkEnd w:id="2"/>
       <w:proofErr w:type="spellEnd"/>
     </w:p>
     <w:p>
@@ -3537,6 +4682,7 @@
           <w:lang w:val="en-GB"/>
         </w:rPr>
       </w:pPr>
+      <w:bookmarkStart w:id="3" w:name="_Toc57686334"/>
       <w:proofErr w:type="spellStart"/>
       <w:r>
         <w:rPr>
@@ -3564,6 +4710,7 @@
         </w:rPr>
         <w:t>Tujuan</w:t>
       </w:r>
+      <w:bookmarkEnd w:id="3"/>
       <w:proofErr w:type="spellEnd"/>
     </w:p>
     <w:p>
@@ -3891,6 +5038,7 @@
           <w:lang w:val="en-GB"/>
         </w:rPr>
       </w:pPr>
+      <w:bookmarkStart w:id="4" w:name="_Toc57686335"/>
       <w:r>
         <w:rPr>
           <w:rFonts w:ascii="Times New Roman" w:hAnsi="Times New Roman" w:cs="Times New Roman"/>
@@ -3926,6 +5074,7 @@
         </w:rPr>
         <w:t>Pekerjaan</w:t>
       </w:r>
+      <w:bookmarkEnd w:id="4"/>
       <w:proofErr w:type="spellEnd"/>
     </w:p>
     <w:p>
@@ -6244,6 +7393,7 @@
           <w:lang w:val="en-US"/>
         </w:rPr>
       </w:pPr>
+      <w:bookmarkStart w:id="5" w:name="_Toc57686336"/>
       <w:r>
         <w:rPr>
           <w:rFonts w:ascii="Times New Roman" w:hAnsi="Times New Roman" w:cs="Times New Roman"/>
@@ -6279,6 +7429,7 @@
         </w:rPr>
         <w:t>Pelaksanaan</w:t>
       </w:r>
+      <w:bookmarkEnd w:id="5"/>
       <w:proofErr w:type="spellEnd"/>
     </w:p>
     <w:p>
@@ -7051,6 +8202,7 @@
           <w:lang w:val="en-US"/>
         </w:rPr>
       </w:pPr>
+      <w:bookmarkStart w:id="6" w:name="_Toc57686337"/>
       <w:proofErr w:type="spellStart"/>
       <w:r>
         <w:rPr>
@@ -7096,6 +8248,7 @@
         </w:rPr>
         <w:t>Rancangan</w:t>
       </w:r>
+      <w:bookmarkEnd w:id="6"/>
       <w:proofErr w:type="spellEnd"/>
     </w:p>
     <w:p>
@@ -7116,6 +8269,7 @@
           <w:lang w:val="en-US"/>
         </w:rPr>
       </w:pPr>
+      <w:bookmarkStart w:id="7" w:name="_Toc57686338"/>
       <w:proofErr w:type="spellStart"/>
       <w:r>
         <w:rPr>
@@ -7220,6 +8374,7 @@
         </w:rPr>
         <w:t xml:space="preserve"> dan Hasil Tracer Study.</w:t>
       </w:r>
+      <w:bookmarkEnd w:id="7"/>
     </w:p>
     <w:p>
       <w:pPr>
@@ -7257,6 +8412,7 @@
           <w:lang w:val="en-US"/>
         </w:rPr>
       </w:pPr>
+      <w:bookmarkStart w:id="8" w:name="_Toc57686339"/>
       <w:r>
         <w:rPr>
           <w:rFonts w:ascii="Times New Roman" w:hAnsi="Times New Roman" w:cs="Times New Roman"/>
@@ -7322,6 +8478,7 @@
         </w:rPr>
         <w:t>Permasalahan</w:t>
       </w:r>
+      <w:bookmarkEnd w:id="8"/>
       <w:proofErr w:type="spellEnd"/>
     </w:p>
     <w:p>
@@ -7393,6 +8550,7 @@
           <w:lang w:val="en-US"/>
         </w:rPr>
       </w:pPr>
+      <w:bookmarkStart w:id="9" w:name="_Toc57686340"/>
       <w:r>
         <w:rPr>
           <w:rFonts w:ascii="Times New Roman" w:hAnsi="Times New Roman" w:cs="Times New Roman"/>
@@ -7426,6 +8584,7 @@
         </w:rPr>
         <w:t xml:space="preserve"> Fitur</w:t>
       </w:r>
+      <w:bookmarkEnd w:id="9"/>
     </w:p>
     <w:p>
       <w:pPr>
@@ -7502,6 +8661,7 @@
           <w:lang w:val="en-US"/>
         </w:rPr>
       </w:pPr>
+      <w:bookmarkStart w:id="10" w:name="_Toc57686341"/>
       <w:r>
         <w:rPr>
           <w:rFonts w:ascii="Times New Roman" w:hAnsi="Times New Roman" w:cs="Times New Roman"/>
@@ -7512,6 +8672,7 @@
         </w:rPr>
         <w:t>a.1.3 Use Case Diagram</w:t>
       </w:r>
+      <w:bookmarkEnd w:id="10"/>
     </w:p>
     <w:p>
       <w:pPr>
@@ -10204,7 +11365,7 @@
                           </pic:cNvPicPr>
                         </pic:nvPicPr>
                         <pic:blipFill rotWithShape="1">
-                          <a:blip r:embed="rId7">
+                          <a:blip r:embed="rId10">
                             <a:extLst>
                               <a:ext uri="{28A0092B-C50C-407E-A947-70E740481C1C}">
                                 <a14:useLocalDpi xmlns:a14="http://schemas.microsoft.com/office/drawing/2010/main" val="0"/>
@@ -10393,7 +11554,7 @@
                 </v:shapetype>
                 <v:shape id="Picture 3" o:spid="_x0000_s1027" type="#_x0000_t75" style="position:absolute;width:45415;height:20288;visibility:visible;mso-wrap-style:square" o:gfxdata="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" filled="t" fillcolor="#ededed" stroked="t" strokecolor="white" strokeweight="7pt">
                   <v:stroke endcap="square"/>
-                  <v:imagedata r:id="rId8" o:title="SATU" cropbottom="24664f"/>
+                  <v:imagedata r:id="rId11" o:title="SATU" cropbottom="24664f"/>
                   <v:shadow on="t" color="black" opacity="26214f" origin="-.5,-.5" offset="0,.5mm"/>
                   <v:path arrowok="t"/>
                 </v:shape>
@@ -11092,7 +12253,7 @@
                     <pic:cNvPicPr/>
                   </pic:nvPicPr>
                   <pic:blipFill>
-                    <a:blip r:embed="rId9">
+                    <a:blip r:embed="rId12">
                       <a:extLst>
                         <a:ext uri="{28A0092B-C50C-407E-A947-70E740481C1C}">
                           <a14:useLocalDpi xmlns:a14="http://schemas.microsoft.com/office/drawing/2010/main" val="0"/>
@@ -11174,6 +12335,7 @@
           <w:lang w:val="en-US"/>
         </w:rPr>
       </w:pPr>
+      <w:bookmarkStart w:id="11" w:name="_Toc57686342"/>
       <w:proofErr w:type="spellStart"/>
       <w:r>
         <w:rPr>
@@ -11278,6 +12440,7 @@
         </w:rPr>
         <w:t xml:space="preserve"> JPC.</w:t>
       </w:r>
+      <w:bookmarkEnd w:id="11"/>
     </w:p>
     <w:p>
       <w:pPr>
@@ -14059,7 +15222,7 @@
                     <pic:cNvPicPr/>
                   </pic:nvPicPr>
                   <pic:blipFill>
-                    <a:blip r:embed="rId10">
+                    <a:blip r:embed="rId13">
                       <a:extLst>
                         <a:ext uri="{28A0092B-C50C-407E-A947-70E740481C1C}">
                           <a14:useLocalDpi xmlns:a14="http://schemas.microsoft.com/office/drawing/2010/main" val="0"/>
@@ -14485,7 +15648,7 @@
                     <pic:cNvPicPr/>
                   </pic:nvPicPr>
                   <pic:blipFill>
-                    <a:blip r:embed="rId11">
+                    <a:blip r:embed="rId14">
                       <a:extLst>
                         <a:ext uri="{28A0092B-C50C-407E-A947-70E740481C1C}">
                           <a14:useLocalDpi xmlns:a14="http://schemas.microsoft.com/office/drawing/2010/main" val="0"/>
@@ -14742,7 +15905,7 @@
                                                 </pic:cNvPicPr>
                                               </pic:nvPicPr>
                                               <pic:blipFill>
-                                                <a:blip r:embed="rId12">
+                                                <a:blip r:embed="rId15">
                                                   <a:extLst>
                                                     <a:ext uri="{28A0092B-C50C-407E-A947-70E740481C1C}">
                                                       <a14:useLocalDpi xmlns:a14="http://schemas.microsoft.com/office/drawing/2010/main" val="0"/>
@@ -14833,7 +15996,7 @@
                                           </pic:cNvPicPr>
                                         </pic:nvPicPr>
                                         <pic:blipFill>
-                                          <a:blip r:embed="rId12">
+                                          <a:blip r:embed="rId15">
                                             <a:extLst>
                                               <a:ext uri="{28A0092B-C50C-407E-A947-70E740481C1C}">
                                                 <a14:useLocalDpi xmlns:a14="http://schemas.microsoft.com/office/drawing/2010/main" val="0"/>
@@ -15025,7 +16188,7 @@
                                                 </pic:cNvPicPr>
                                               </pic:nvPicPr>
                                               <pic:blipFill>
-                                                <a:blip r:embed="rId12">
+                                                <a:blip r:embed="rId15">
                                                   <a:extLst>
                                                     <a:ext uri="{28A0092B-C50C-407E-A947-70E740481C1C}">
                                                       <a14:useLocalDpi xmlns:a14="http://schemas.microsoft.com/office/drawing/2010/main" val="0"/>
@@ -15112,7 +16275,7 @@
                                           </pic:cNvPicPr>
                                         </pic:nvPicPr>
                                         <pic:blipFill>
-                                          <a:blip r:embed="rId12">
+                                          <a:blip r:embed="rId15">
                                             <a:extLst>
                                               <a:ext uri="{28A0092B-C50C-407E-A947-70E740481C1C}">
                                                 <a14:useLocalDpi xmlns:a14="http://schemas.microsoft.com/office/drawing/2010/main" val="0"/>
@@ -15328,7 +16491,7 @@
                                                 </pic:cNvPicPr>
                                               </pic:nvPicPr>
                                               <pic:blipFill>
-                                                <a:blip r:embed="rId12">
+                                                <a:blip r:embed="rId15">
                                                   <a:extLst>
                                                     <a:ext uri="{28A0092B-C50C-407E-A947-70E740481C1C}">
                                                       <a14:useLocalDpi xmlns:a14="http://schemas.microsoft.com/office/drawing/2010/main" val="0"/>
@@ -15415,7 +16578,7 @@
                                           </pic:cNvPicPr>
                                         </pic:nvPicPr>
                                         <pic:blipFill>
-                                          <a:blip r:embed="rId12">
+                                          <a:blip r:embed="rId15">
                                             <a:extLst>
                                               <a:ext uri="{28A0092B-C50C-407E-A947-70E740481C1C}">
                                                 <a14:useLocalDpi xmlns:a14="http://schemas.microsoft.com/office/drawing/2010/main" val="0"/>
@@ -15707,6 +16870,7 @@
           <w:lang w:val="en-US"/>
         </w:rPr>
       </w:pPr>
+      <w:bookmarkStart w:id="12" w:name="_Toc57686343"/>
       <w:proofErr w:type="spellStart"/>
       <w:r>
         <w:rPr>
@@ -15785,6 +16949,7 @@
         </w:rPr>
         <w:t xml:space="preserve"> Fitur Tracer Study.</w:t>
       </w:r>
+      <w:bookmarkEnd w:id="12"/>
     </w:p>
     <w:p>
       <w:pPr>
@@ -19541,7 +20706,7 @@
                     <pic:cNvPicPr/>
                   </pic:nvPicPr>
                   <pic:blipFill>
-                    <a:blip r:embed="rId13">
+                    <a:blip r:embed="rId16">
                       <a:extLst>
                         <a:ext uri="{28A0092B-C50C-407E-A947-70E740481C1C}">
                           <a14:useLocalDpi xmlns:a14="http://schemas.microsoft.com/office/drawing/2010/main" val="0"/>
@@ -19937,7 +21102,7 @@
                     <pic:cNvPicPr/>
                   </pic:nvPicPr>
                   <pic:blipFill>
-                    <a:blip r:embed="rId14">
+                    <a:blip r:embed="rId17">
                       <a:extLst>
                         <a:ext uri="{28A0092B-C50C-407E-A947-70E740481C1C}">
                           <a14:useLocalDpi xmlns:a14="http://schemas.microsoft.com/office/drawing/2010/main" val="0"/>
@@ -20237,7 +21402,7 @@
                                                 </pic:cNvPicPr>
                                               </pic:nvPicPr>
                                               <pic:blipFill>
-                                                <a:blip r:embed="rId15">
+                                                <a:blip r:embed="rId18">
                                                   <a:extLst>
                                                     <a:ext uri="{28A0092B-C50C-407E-A947-70E740481C1C}">
                                                       <a14:useLocalDpi xmlns:a14="http://schemas.microsoft.com/office/drawing/2010/main" val="0"/>
@@ -20291,7 +21456,7 @@
                                                 </pic:cNvPicPr>
                                               </pic:nvPicPr>
                                               <pic:blipFill>
-                                                <a:blip r:embed="rId12">
+                                                <a:blip r:embed="rId15">
                                                   <a:extLst>
                                                     <a:ext uri="{28A0092B-C50C-407E-A947-70E740481C1C}">
                                                       <a14:useLocalDpi xmlns:a14="http://schemas.microsoft.com/office/drawing/2010/main" val="0"/>
@@ -20378,7 +21543,7 @@
                                           </pic:cNvPicPr>
                                         </pic:nvPicPr>
                                         <pic:blipFill>
-                                          <a:blip r:embed="rId15">
+                                          <a:blip r:embed="rId18">
                                             <a:extLst>
                                               <a:ext uri="{28A0092B-C50C-407E-A947-70E740481C1C}">
                                                 <a14:useLocalDpi xmlns:a14="http://schemas.microsoft.com/office/drawing/2010/main" val="0"/>
@@ -20432,7 +21597,7 @@
                                           </pic:cNvPicPr>
                                         </pic:nvPicPr>
                                         <pic:blipFill>
-                                          <a:blip r:embed="rId12">
+                                          <a:blip r:embed="rId15">
                                             <a:extLst>
                                               <a:ext uri="{28A0092B-C50C-407E-A947-70E740481C1C}">
                                                 <a14:useLocalDpi xmlns:a14="http://schemas.microsoft.com/office/drawing/2010/main" val="0"/>
@@ -20597,7 +21762,7 @@
                                                 </pic:cNvPicPr>
                                               </pic:nvPicPr>
                                               <pic:blipFill>
-                                                <a:blip r:embed="rId15">
+                                                <a:blip r:embed="rId18">
                                                   <a:extLst>
                                                     <a:ext uri="{28A0092B-C50C-407E-A947-70E740481C1C}">
                                                       <a14:useLocalDpi xmlns:a14="http://schemas.microsoft.com/office/drawing/2010/main" val="0"/>
@@ -20651,7 +21816,7 @@
                                                 </pic:cNvPicPr>
                                               </pic:nvPicPr>
                                               <pic:blipFill>
-                                                <a:blip r:embed="rId12">
+                                                <a:blip r:embed="rId15">
                                                   <a:extLst>
                                                     <a:ext uri="{28A0092B-C50C-407E-A947-70E740481C1C}">
                                                       <a14:useLocalDpi xmlns:a14="http://schemas.microsoft.com/office/drawing/2010/main" val="0"/>
@@ -20738,7 +21903,7 @@
                                           </pic:cNvPicPr>
                                         </pic:nvPicPr>
                                         <pic:blipFill>
-                                          <a:blip r:embed="rId15">
+                                          <a:blip r:embed="rId18">
                                             <a:extLst>
                                               <a:ext uri="{28A0092B-C50C-407E-A947-70E740481C1C}">
                                                 <a14:useLocalDpi xmlns:a14="http://schemas.microsoft.com/office/drawing/2010/main" val="0"/>
@@ -20792,7 +21957,7 @@
                                           </pic:cNvPicPr>
                                         </pic:nvPicPr>
                                         <pic:blipFill>
-                                          <a:blip r:embed="rId12">
+                                          <a:blip r:embed="rId15">
                                             <a:extLst>
                                               <a:ext uri="{28A0092B-C50C-407E-A947-70E740481C1C}">
                                                 <a14:useLocalDpi xmlns:a14="http://schemas.microsoft.com/office/drawing/2010/main" val="0"/>
@@ -21025,7 +22190,7 @@
                                                 </pic:cNvPicPr>
                                               </pic:nvPicPr>
                                               <pic:blipFill>
-                                                <a:blip r:embed="rId15">
+                                                <a:blip r:embed="rId18">
                                                   <a:extLst>
                                                     <a:ext uri="{28A0092B-C50C-407E-A947-70E740481C1C}">
                                                       <a14:useLocalDpi xmlns:a14="http://schemas.microsoft.com/office/drawing/2010/main" val="0"/>
@@ -21079,7 +22244,7 @@
                                                 </pic:cNvPicPr>
                                               </pic:nvPicPr>
                                               <pic:blipFill>
-                                                <a:blip r:embed="rId12">
+                                                <a:blip r:embed="rId15">
                                                   <a:extLst>
                                                     <a:ext uri="{28A0092B-C50C-407E-A947-70E740481C1C}">
                                                       <a14:useLocalDpi xmlns:a14="http://schemas.microsoft.com/office/drawing/2010/main" val="0"/>
@@ -21166,7 +22331,7 @@
                                           </pic:cNvPicPr>
                                         </pic:nvPicPr>
                                         <pic:blipFill>
-                                          <a:blip r:embed="rId15">
+                                          <a:blip r:embed="rId18">
                                             <a:extLst>
                                               <a:ext uri="{28A0092B-C50C-407E-A947-70E740481C1C}">
                                                 <a14:useLocalDpi xmlns:a14="http://schemas.microsoft.com/office/drawing/2010/main" val="0"/>
@@ -21220,7 +22385,7 @@
                                           </pic:cNvPicPr>
                                         </pic:nvPicPr>
                                         <pic:blipFill>
-                                          <a:blip r:embed="rId12">
+                                          <a:blip r:embed="rId15">
                                             <a:extLst>
                                               <a:ext uri="{28A0092B-C50C-407E-A947-70E740481C1C}">
                                                 <a14:useLocalDpi xmlns:a14="http://schemas.microsoft.com/office/drawing/2010/main" val="0"/>
@@ -21401,7 +22566,7 @@
                                                 </pic:cNvPicPr>
                                               </pic:nvPicPr>
                                               <pic:blipFill>
-                                                <a:blip r:embed="rId15">
+                                                <a:blip r:embed="rId18">
                                                   <a:extLst>
                                                     <a:ext uri="{28A0092B-C50C-407E-A947-70E740481C1C}">
                                                       <a14:useLocalDpi xmlns:a14="http://schemas.microsoft.com/office/drawing/2010/main" val="0"/>
@@ -21455,7 +22620,7 @@
                                                 </pic:cNvPicPr>
                                               </pic:nvPicPr>
                                               <pic:blipFill>
-                                                <a:blip r:embed="rId12">
+                                                <a:blip r:embed="rId15">
                                                   <a:extLst>
                                                     <a:ext uri="{28A0092B-C50C-407E-A947-70E740481C1C}">
                                                       <a14:useLocalDpi xmlns:a14="http://schemas.microsoft.com/office/drawing/2010/main" val="0"/>
@@ -21542,7 +22707,7 @@
                                           </pic:cNvPicPr>
                                         </pic:nvPicPr>
                                         <pic:blipFill>
-                                          <a:blip r:embed="rId15">
+                                          <a:blip r:embed="rId18">
                                             <a:extLst>
                                               <a:ext uri="{28A0092B-C50C-407E-A947-70E740481C1C}">
                                                 <a14:useLocalDpi xmlns:a14="http://schemas.microsoft.com/office/drawing/2010/main" val="0"/>
@@ -21596,7 +22761,7 @@
                                           </pic:cNvPicPr>
                                         </pic:nvPicPr>
                                         <pic:blipFill>
-                                          <a:blip r:embed="rId12">
+                                          <a:blip r:embed="rId15">
                                             <a:extLst>
                                               <a:ext uri="{28A0092B-C50C-407E-A947-70E740481C1C}">
                                                 <a14:useLocalDpi xmlns:a14="http://schemas.microsoft.com/office/drawing/2010/main" val="0"/>
@@ -21784,7 +22949,7 @@
                                                 </pic:cNvPicPr>
                                               </pic:nvPicPr>
                                               <pic:blipFill>
-                                                <a:blip r:embed="rId15">
+                                                <a:blip r:embed="rId18">
                                                   <a:extLst>
                                                     <a:ext uri="{28A0092B-C50C-407E-A947-70E740481C1C}">
                                                       <a14:useLocalDpi xmlns:a14="http://schemas.microsoft.com/office/drawing/2010/main" val="0"/>
@@ -21838,7 +23003,7 @@
                                                 </pic:cNvPicPr>
                                               </pic:nvPicPr>
                                               <pic:blipFill>
-                                                <a:blip r:embed="rId12">
+                                                <a:blip r:embed="rId15">
                                                   <a:extLst>
                                                     <a:ext uri="{28A0092B-C50C-407E-A947-70E740481C1C}">
                                                       <a14:useLocalDpi xmlns:a14="http://schemas.microsoft.com/office/drawing/2010/main" val="0"/>
@@ -21925,7 +23090,7 @@
                                           </pic:cNvPicPr>
                                         </pic:nvPicPr>
                                         <pic:blipFill>
-                                          <a:blip r:embed="rId15">
+                                          <a:blip r:embed="rId18">
                                             <a:extLst>
                                               <a:ext uri="{28A0092B-C50C-407E-A947-70E740481C1C}">
                                                 <a14:useLocalDpi xmlns:a14="http://schemas.microsoft.com/office/drawing/2010/main" val="0"/>
@@ -21979,7 +23144,7 @@
                                           </pic:cNvPicPr>
                                         </pic:nvPicPr>
                                         <pic:blipFill>
-                                          <a:blip r:embed="rId12">
+                                          <a:blip r:embed="rId15">
                                             <a:extLst>
                                               <a:ext uri="{28A0092B-C50C-407E-A947-70E740481C1C}">
                                                 <a14:useLocalDpi xmlns:a14="http://schemas.microsoft.com/office/drawing/2010/main" val="0"/>
@@ -22162,7 +23327,7 @@
                                                 </pic:cNvPicPr>
                                               </pic:nvPicPr>
                                               <pic:blipFill>
-                                                <a:blip r:embed="rId15">
+                                                <a:blip r:embed="rId18">
                                                   <a:extLst>
                                                     <a:ext uri="{28A0092B-C50C-407E-A947-70E740481C1C}">
                                                       <a14:useLocalDpi xmlns:a14="http://schemas.microsoft.com/office/drawing/2010/main" val="0"/>
@@ -22216,7 +23381,7 @@
                                                 </pic:cNvPicPr>
                                               </pic:nvPicPr>
                                               <pic:blipFill>
-                                                <a:blip r:embed="rId12">
+                                                <a:blip r:embed="rId15">
                                                   <a:extLst>
                                                     <a:ext uri="{28A0092B-C50C-407E-A947-70E740481C1C}">
                                                       <a14:useLocalDpi xmlns:a14="http://schemas.microsoft.com/office/drawing/2010/main" val="0"/>
@@ -22303,7 +23468,7 @@
                                           </pic:cNvPicPr>
                                         </pic:nvPicPr>
                                         <pic:blipFill>
-                                          <a:blip r:embed="rId15">
+                                          <a:blip r:embed="rId18">
                                             <a:extLst>
                                               <a:ext uri="{28A0092B-C50C-407E-A947-70E740481C1C}">
                                                 <a14:useLocalDpi xmlns:a14="http://schemas.microsoft.com/office/drawing/2010/main" val="0"/>
@@ -22357,7 +23522,7 @@
                                           </pic:cNvPicPr>
                                         </pic:nvPicPr>
                                         <pic:blipFill>
-                                          <a:blip r:embed="rId12">
+                                          <a:blip r:embed="rId15">
                                             <a:extLst>
                                               <a:ext uri="{28A0092B-C50C-407E-A947-70E740481C1C}">
                                                 <a14:useLocalDpi xmlns:a14="http://schemas.microsoft.com/office/drawing/2010/main" val="0"/>
@@ -22620,6 +23785,7 @@
           <w:lang w:val="en-US"/>
         </w:rPr>
       </w:pPr>
+      <w:bookmarkStart w:id="13" w:name="_Toc57686344"/>
       <w:proofErr w:type="spellStart"/>
       <w:r>
         <w:rPr>
@@ -22724,6 +23890,7 @@
         </w:rPr>
         <w:t xml:space="preserve"> Bot Telegram.</w:t>
       </w:r>
+      <w:bookmarkEnd w:id="13"/>
     </w:p>
     <w:p>
       <w:pPr>
@@ -22900,443 +24067,6 @@
                       <pic:pic xmlns:pic="http://schemas.openxmlformats.org/drawingml/2006/picture">
                         <pic:nvPicPr>
                           <pic:cNvPr id="96" name="WhatsApp Image 2020-06-01 at 17.21.42.jpeg"/>
-                          <pic:cNvPicPr/>
-                        </pic:nvPicPr>
-                        <pic:blipFill>
-                          <a:blip r:embed="rId16" cstate="print">
-                            <a:extLst>
-                              <a:ext uri="{28A0092B-C50C-407E-A947-70E740481C1C}">
-                                <a14:useLocalDpi xmlns:a14="http://schemas.microsoft.com/office/drawing/2010/main" val="0"/>
-                              </a:ext>
-                            </a:extLst>
-                          </a:blip>
-                          <a:stretch>
-                            <a:fillRect/>
-                          </a:stretch>
-                        </pic:blipFill>
-                        <pic:spPr>
-                          <a:xfrm>
-                            <a:off x="0" y="0"/>
-                            <a:ext cx="1302017" cy="2311200"/>
-                          </a:xfrm>
-                          <a:prstGeom prst="rect">
-                            <a:avLst/>
-                          </a:prstGeom>
-                        </pic:spPr>
-                      </pic:pic>
-                    </a:graphicData>
-                  </a:graphic>
-                </wp:inline>
-              </w:drawing>
-            </w:r>
-          </w:p>
-          <w:p>
-            <w:pPr>
-              <w:pStyle w:val="Caption"/>
-              <w:rPr>
-                <w:rFonts w:ascii="Times New Roman" w:hAnsi="Times New Roman"/>
-                <w:i w:val="0"/>
-                <w:color w:val="000000" w:themeColor="text1"/>
-              </w:rPr>
-            </w:pPr>
-            <w:r>
-              <w:rPr>
-                <w:rFonts w:ascii="Times New Roman" w:hAnsi="Times New Roman"/>
-                <w:b/>
-                <w:i w:val="0"/>
-                <w:color w:val="000000" w:themeColor="text1"/>
-              </w:rPr>
-              <w:t xml:space="preserve">Gambar 1. </w:t>
-            </w:r>
-            <w:r>
-              <w:rPr>
-                <w:rFonts w:ascii="Times New Roman" w:hAnsi="Times New Roman"/>
-                <w:b/>
-                <w:i w:val="0"/>
-                <w:color w:val="000000" w:themeColor="text1"/>
-              </w:rPr>
-              <w:fldChar w:fldCharType="begin"/>
-            </w:r>
-            <w:r>
-              <w:rPr>
-                <w:rFonts w:ascii="Times New Roman" w:hAnsi="Times New Roman"/>
-                <w:b/>
-                <w:i w:val="0"/>
-                <w:color w:val="000000" w:themeColor="text1"/>
-              </w:rPr>
-              <w:instrText xml:space="preserve"> SEQ Gambar_1. \* ARABIC </w:instrText>
-            </w:r>
-            <w:r>
-              <w:rPr>
-                <w:rFonts w:ascii="Times New Roman" w:hAnsi="Times New Roman"/>
-                <w:b/>
-                <w:i w:val="0"/>
-                <w:color w:val="000000" w:themeColor="text1"/>
-              </w:rPr>
-              <w:fldChar w:fldCharType="separate"/>
-            </w:r>
-            <w:r>
-              <w:rPr>
-                <w:rFonts w:ascii="Times New Roman" w:hAnsi="Times New Roman"/>
-                <w:b/>
-                <w:i w:val="0"/>
-                <w:noProof/>
-                <w:color w:val="000000" w:themeColor="text1"/>
-              </w:rPr>
-              <w:t>16</w:t>
-            </w:r>
-            <w:r>
-              <w:rPr>
-                <w:rFonts w:ascii="Times New Roman" w:hAnsi="Times New Roman"/>
-                <w:b/>
-                <w:i w:val="0"/>
-                <w:color w:val="000000" w:themeColor="text1"/>
-              </w:rPr>
-              <w:fldChar w:fldCharType="end"/>
-            </w:r>
-            <w:r>
-              <w:rPr>
-                <w:rFonts w:ascii="Times New Roman" w:hAnsi="Times New Roman"/>
-                <w:i w:val="0"/>
-                <w:color w:val="000000" w:themeColor="text1"/>
-              </w:rPr>
-              <w:t xml:space="preserve"> Informasi realtime lowongan di grub jpc poliwangi</w:t>
-            </w:r>
-          </w:p>
-          <w:p>
-            <w:pPr>
-              <w:pStyle w:val="BodyText"/>
-              <w:spacing w:before="121" w:line="276" w:lineRule="auto"/>
-              <w:ind w:right="558"/>
-              <w:rPr>
-                <w:rFonts w:ascii="Times New Roman" w:hAnsi="Times New Roman"/>
-              </w:rPr>
-            </w:pPr>
-          </w:p>
-        </w:tc>
-        <w:tc>
-          <w:tcPr>
-            <w:tcW w:w="2824" w:type="dxa"/>
-          </w:tcPr>
-          <w:p>
-            <w:pPr>
-              <w:pStyle w:val="BodyText"/>
-              <w:keepNext/>
-              <w:spacing w:before="121" w:line="276" w:lineRule="auto"/>
-              <w:ind w:right="558"/>
-              <w:jc w:val="both"/>
-              <w:rPr>
-                <w:rFonts w:ascii="Times New Roman" w:hAnsi="Times New Roman"/>
-              </w:rPr>
-            </w:pPr>
-            <w:r>
-              <w:rPr>
-                <w:rFonts w:ascii="Times New Roman" w:hAnsi="Times New Roman"/>
-                <w:noProof/>
-                <w:lang w:val="en-US" w:eastAsia="en-US"/>
-              </w:rPr>
-              <w:drawing>
-                <wp:inline distT="0" distB="0" distL="0" distR="0" wp14:anchorId="086DDF5C" wp14:editId="7A1E74CE">
-                  <wp:extent cx="1302017" cy="2311200"/>
-                  <wp:effectExtent l="0" t="0" r="0" b="0"/>
-                  <wp:docPr id="97" name="Picture 97"/>
-                  <wp:cNvGraphicFramePr>
-                    <a:graphicFrameLocks xmlns:a="http://schemas.openxmlformats.org/drawingml/2006/main" noChangeAspect="1"/>
-                  </wp:cNvGraphicFramePr>
-                  <a:graphic xmlns:a="http://schemas.openxmlformats.org/drawingml/2006/main">
-                    <a:graphicData uri="http://schemas.openxmlformats.org/drawingml/2006/picture">
-                      <pic:pic xmlns:pic="http://schemas.openxmlformats.org/drawingml/2006/picture">
-                        <pic:nvPicPr>
-                          <pic:cNvPr id="97" name="WhatsApp Image 2020-06-01 at 17.21.41 (1).jpeg"/>
-                          <pic:cNvPicPr/>
-                        </pic:nvPicPr>
-                        <pic:blipFill>
-                          <a:blip r:embed="rId17" cstate="print">
-                            <a:extLst>
-                              <a:ext uri="{28A0092B-C50C-407E-A947-70E740481C1C}">
-                                <a14:useLocalDpi xmlns:a14="http://schemas.microsoft.com/office/drawing/2010/main" val="0"/>
-                              </a:ext>
-                            </a:extLst>
-                          </a:blip>
-                          <a:stretch>
-                            <a:fillRect/>
-                          </a:stretch>
-                        </pic:blipFill>
-                        <pic:spPr>
-                          <a:xfrm>
-                            <a:off x="0" y="0"/>
-                            <a:ext cx="1302017" cy="2311200"/>
-                          </a:xfrm>
-                          <a:prstGeom prst="rect">
-                            <a:avLst/>
-                          </a:prstGeom>
-                        </pic:spPr>
-                      </pic:pic>
-                    </a:graphicData>
-                  </a:graphic>
-                </wp:inline>
-              </w:drawing>
-            </w:r>
-          </w:p>
-          <w:p>
-            <w:pPr>
-              <w:pStyle w:val="Caption"/>
-              <w:jc w:val="both"/>
-              <w:rPr>
-                <w:rFonts w:ascii="Times New Roman" w:hAnsi="Times New Roman"/>
-                <w:i w:val="0"/>
-              </w:rPr>
-            </w:pPr>
-            <w:r>
-              <w:rPr>
-                <w:rFonts w:ascii="Times New Roman" w:hAnsi="Times New Roman"/>
-                <w:b/>
-                <w:i w:val="0"/>
-                <w:color w:val="000000" w:themeColor="text1"/>
-              </w:rPr>
-              <w:t xml:space="preserve">Gambar 1. </w:t>
-            </w:r>
-            <w:r>
-              <w:rPr>
-                <w:rFonts w:ascii="Times New Roman" w:hAnsi="Times New Roman"/>
-                <w:b/>
-                <w:i w:val="0"/>
-                <w:color w:val="000000" w:themeColor="text1"/>
-              </w:rPr>
-              <w:fldChar w:fldCharType="begin"/>
-            </w:r>
-            <w:r>
-              <w:rPr>
-                <w:rFonts w:ascii="Times New Roman" w:hAnsi="Times New Roman"/>
-                <w:b/>
-                <w:i w:val="0"/>
-                <w:color w:val="000000" w:themeColor="text1"/>
-              </w:rPr>
-              <w:instrText xml:space="preserve"> SEQ Gambar_1. \* ARABIC </w:instrText>
-            </w:r>
-            <w:r>
-              <w:rPr>
-                <w:rFonts w:ascii="Times New Roman" w:hAnsi="Times New Roman"/>
-                <w:b/>
-                <w:i w:val="0"/>
-                <w:color w:val="000000" w:themeColor="text1"/>
-              </w:rPr>
-              <w:fldChar w:fldCharType="separate"/>
-            </w:r>
-            <w:r>
-              <w:rPr>
-                <w:rFonts w:ascii="Times New Roman" w:hAnsi="Times New Roman"/>
-                <w:b/>
-                <w:i w:val="0"/>
-                <w:noProof/>
-                <w:color w:val="000000" w:themeColor="text1"/>
-              </w:rPr>
-              <w:t>17</w:t>
-            </w:r>
-            <w:r>
-              <w:rPr>
-                <w:rFonts w:ascii="Times New Roman" w:hAnsi="Times New Roman"/>
-                <w:b/>
-                <w:i w:val="0"/>
-                <w:color w:val="000000" w:themeColor="text1"/>
-              </w:rPr>
-              <w:fldChar w:fldCharType="end"/>
-            </w:r>
-            <w:r>
-              <w:rPr>
-                <w:rFonts w:ascii="Times New Roman" w:hAnsi="Times New Roman"/>
-                <w:i w:val="0"/>
-                <w:color w:val="000000" w:themeColor="text1"/>
-              </w:rPr>
-              <w:t xml:space="preserve"> Informasi realtime lowongan di Bot Telegram</w:t>
-            </w:r>
-          </w:p>
-        </w:tc>
-        <w:tc>
-          <w:tcPr>
-            <w:tcW w:w="2824" w:type="dxa"/>
-          </w:tcPr>
-          <w:p>
-            <w:pPr>
-              <w:pStyle w:val="BodyText"/>
-              <w:keepNext/>
-              <w:spacing w:before="121" w:line="276" w:lineRule="auto"/>
-              <w:ind w:right="558"/>
-              <w:jc w:val="both"/>
-              <w:rPr>
-                <w:rFonts w:ascii="Times New Roman" w:hAnsi="Times New Roman"/>
-              </w:rPr>
-            </w:pPr>
-            <w:r>
-              <w:rPr>
-                <w:rFonts w:ascii="Times New Roman" w:hAnsi="Times New Roman"/>
-                <w:noProof/>
-                <w:lang w:val="en-US" w:eastAsia="en-US"/>
-              </w:rPr>
-              <w:drawing>
-                <wp:inline distT="0" distB="0" distL="0" distR="0" wp14:anchorId="7D73FF5D" wp14:editId="66188ECA">
-                  <wp:extent cx="1302017" cy="2311200"/>
-                  <wp:effectExtent l="0" t="0" r="0" b="0"/>
-                  <wp:docPr id="98" name="Picture 98"/>
-                  <wp:cNvGraphicFramePr>
-                    <a:graphicFrameLocks xmlns:a="http://schemas.openxmlformats.org/drawingml/2006/main" noChangeAspect="1"/>
-                  </wp:cNvGraphicFramePr>
-                  <a:graphic xmlns:a="http://schemas.openxmlformats.org/drawingml/2006/main">
-                    <a:graphicData uri="http://schemas.openxmlformats.org/drawingml/2006/picture">
-                      <pic:pic xmlns:pic="http://schemas.openxmlformats.org/drawingml/2006/picture">
-                        <pic:nvPicPr>
-                          <pic:cNvPr id="98" name="WhatsApp Image 2020-06-01 at 17.21.41.jpeg"/>
-                          <pic:cNvPicPr/>
-                        </pic:nvPicPr>
-                        <pic:blipFill>
-                          <a:blip r:embed="rId18" cstate="print">
-                            <a:extLst>
-                              <a:ext uri="{28A0092B-C50C-407E-A947-70E740481C1C}">
-                                <a14:useLocalDpi xmlns:a14="http://schemas.microsoft.com/office/drawing/2010/main" val="0"/>
-                              </a:ext>
-                            </a:extLst>
-                          </a:blip>
-                          <a:stretch>
-                            <a:fillRect/>
-                          </a:stretch>
-                        </pic:blipFill>
-                        <pic:spPr>
-                          <a:xfrm>
-                            <a:off x="0" y="0"/>
-                            <a:ext cx="1302017" cy="2311200"/>
-                          </a:xfrm>
-                          <a:prstGeom prst="rect">
-                            <a:avLst/>
-                          </a:prstGeom>
-                        </pic:spPr>
-                      </pic:pic>
-                    </a:graphicData>
-                  </a:graphic>
-                </wp:inline>
-              </w:drawing>
-            </w:r>
-          </w:p>
-          <w:p>
-            <w:pPr>
-              <w:pStyle w:val="Caption"/>
-              <w:jc w:val="both"/>
-              <w:rPr>
-                <w:rFonts w:ascii="Times New Roman" w:hAnsi="Times New Roman"/>
-                <w:i w:val="0"/>
-              </w:rPr>
-            </w:pPr>
-            <w:r>
-              <w:rPr>
-                <w:rFonts w:ascii="Times New Roman" w:hAnsi="Times New Roman"/>
-                <w:b/>
-                <w:i w:val="0"/>
-                <w:color w:val="000000" w:themeColor="text1"/>
-              </w:rPr>
-              <w:t xml:space="preserve">Gambar 1. </w:t>
-            </w:r>
-            <w:r>
-              <w:rPr>
-                <w:rFonts w:ascii="Times New Roman" w:hAnsi="Times New Roman"/>
-                <w:b/>
-                <w:i w:val="0"/>
-                <w:color w:val="000000" w:themeColor="text1"/>
-              </w:rPr>
-              <w:fldChar w:fldCharType="begin"/>
-            </w:r>
-            <w:r>
-              <w:rPr>
-                <w:rFonts w:ascii="Times New Roman" w:hAnsi="Times New Roman"/>
-                <w:b/>
-                <w:i w:val="0"/>
-                <w:color w:val="000000" w:themeColor="text1"/>
-              </w:rPr>
-              <w:instrText xml:space="preserve"> SEQ Gambar_1. \* ARABIC </w:instrText>
-            </w:r>
-            <w:r>
-              <w:rPr>
-                <w:rFonts w:ascii="Times New Roman" w:hAnsi="Times New Roman"/>
-                <w:b/>
-                <w:i w:val="0"/>
-                <w:color w:val="000000" w:themeColor="text1"/>
-              </w:rPr>
-              <w:fldChar w:fldCharType="separate"/>
-            </w:r>
-            <w:r>
-              <w:rPr>
-                <w:rFonts w:ascii="Times New Roman" w:hAnsi="Times New Roman"/>
-                <w:b/>
-                <w:i w:val="0"/>
-                <w:noProof/>
-                <w:color w:val="000000" w:themeColor="text1"/>
-              </w:rPr>
-              <w:t>18</w:t>
-            </w:r>
-            <w:r>
-              <w:rPr>
-                <w:rFonts w:ascii="Times New Roman" w:hAnsi="Times New Roman"/>
-                <w:b/>
-                <w:i w:val="0"/>
-                <w:color w:val="000000" w:themeColor="text1"/>
-              </w:rPr>
-              <w:fldChar w:fldCharType="end"/>
-            </w:r>
-            <w:r>
-              <w:rPr>
-                <w:rFonts w:ascii="Times New Roman" w:hAnsi="Times New Roman"/>
-                <w:i w:val="0"/>
-                <w:color w:val="000000" w:themeColor="text1"/>
-              </w:rPr>
-              <w:t xml:space="preserve"> Pilihan fitur yang dapat digunakan di bot telegram JPC</w:t>
-            </w:r>
-          </w:p>
-        </w:tc>
-      </w:tr>
-      <w:tr>
-        <w:tc>
-          <w:tcPr>
-            <w:tcW w:w="2823" w:type="dxa"/>
-          </w:tcPr>
-          <w:p>
-            <w:pPr>
-              <w:pStyle w:val="BodyText"/>
-              <w:spacing w:before="121" w:line="276" w:lineRule="auto"/>
-              <w:ind w:right="558"/>
-              <w:jc w:val="both"/>
-              <w:rPr>
-                <w:rFonts w:ascii="Times New Roman" w:hAnsi="Times New Roman"/>
-              </w:rPr>
-            </w:pPr>
-          </w:p>
-          <w:p>
-            <w:pPr>
-              <w:pStyle w:val="BodyText"/>
-              <w:keepNext/>
-              <w:spacing w:before="121" w:line="276" w:lineRule="auto"/>
-              <w:ind w:right="558"/>
-              <w:jc w:val="both"/>
-              <w:rPr>
-                <w:rFonts w:ascii="Times New Roman" w:hAnsi="Times New Roman"/>
-              </w:rPr>
-            </w:pPr>
-            <w:r>
-              <w:rPr>
-                <w:rFonts w:ascii="Times New Roman" w:hAnsi="Times New Roman"/>
-                <w:noProof/>
-                <w:lang w:val="en-US" w:eastAsia="en-US"/>
-              </w:rPr>
-              <w:drawing>
-                <wp:inline distT="0" distB="0" distL="0" distR="0" wp14:anchorId="572ACCE6" wp14:editId="20037484">
-                  <wp:extent cx="1302017" cy="2311200"/>
-                  <wp:effectExtent l="0" t="0" r="0" b="0"/>
-                  <wp:docPr id="99" name="Picture 99"/>
-                  <wp:cNvGraphicFramePr>
-                    <a:graphicFrameLocks xmlns:a="http://schemas.openxmlformats.org/drawingml/2006/main" noChangeAspect="1"/>
-                  </wp:cNvGraphicFramePr>
-                  <a:graphic xmlns:a="http://schemas.openxmlformats.org/drawingml/2006/main">
-                    <a:graphicData uri="http://schemas.openxmlformats.org/drawingml/2006/picture">
-                      <pic:pic xmlns:pic="http://schemas.openxmlformats.org/drawingml/2006/picture">
-                        <pic:nvPicPr>
-                          <pic:cNvPr id="99" name="WhatsApp Image 2020-06-01 at 17.21.40.jpeg"/>
                           <pic:cNvPicPr/>
                         </pic:nvPicPr>
                         <pic:blipFill>
@@ -23370,6 +24100,443 @@
           <w:p>
             <w:pPr>
               <w:pStyle w:val="Caption"/>
+              <w:rPr>
+                <w:rFonts w:ascii="Times New Roman" w:hAnsi="Times New Roman"/>
+                <w:i w:val="0"/>
+                <w:color w:val="000000" w:themeColor="text1"/>
+              </w:rPr>
+            </w:pPr>
+            <w:r>
+              <w:rPr>
+                <w:rFonts w:ascii="Times New Roman" w:hAnsi="Times New Roman"/>
+                <w:b/>
+                <w:i w:val="0"/>
+                <w:color w:val="000000" w:themeColor="text1"/>
+              </w:rPr>
+              <w:t xml:space="preserve">Gambar 1. </w:t>
+            </w:r>
+            <w:r>
+              <w:rPr>
+                <w:rFonts w:ascii="Times New Roman" w:hAnsi="Times New Roman"/>
+                <w:b/>
+                <w:i w:val="0"/>
+                <w:color w:val="000000" w:themeColor="text1"/>
+              </w:rPr>
+              <w:fldChar w:fldCharType="begin"/>
+            </w:r>
+            <w:r>
+              <w:rPr>
+                <w:rFonts w:ascii="Times New Roman" w:hAnsi="Times New Roman"/>
+                <w:b/>
+                <w:i w:val="0"/>
+                <w:color w:val="000000" w:themeColor="text1"/>
+              </w:rPr>
+              <w:instrText xml:space="preserve"> SEQ Gambar_1. \* ARABIC </w:instrText>
+            </w:r>
+            <w:r>
+              <w:rPr>
+                <w:rFonts w:ascii="Times New Roman" w:hAnsi="Times New Roman"/>
+                <w:b/>
+                <w:i w:val="0"/>
+                <w:color w:val="000000" w:themeColor="text1"/>
+              </w:rPr>
+              <w:fldChar w:fldCharType="separate"/>
+            </w:r>
+            <w:r>
+              <w:rPr>
+                <w:rFonts w:ascii="Times New Roman" w:hAnsi="Times New Roman"/>
+                <w:b/>
+                <w:i w:val="0"/>
+                <w:noProof/>
+                <w:color w:val="000000" w:themeColor="text1"/>
+              </w:rPr>
+              <w:t>16</w:t>
+            </w:r>
+            <w:r>
+              <w:rPr>
+                <w:rFonts w:ascii="Times New Roman" w:hAnsi="Times New Roman"/>
+                <w:b/>
+                <w:i w:val="0"/>
+                <w:color w:val="000000" w:themeColor="text1"/>
+              </w:rPr>
+              <w:fldChar w:fldCharType="end"/>
+            </w:r>
+            <w:r>
+              <w:rPr>
+                <w:rFonts w:ascii="Times New Roman" w:hAnsi="Times New Roman"/>
+                <w:i w:val="0"/>
+                <w:color w:val="000000" w:themeColor="text1"/>
+              </w:rPr>
+              <w:t xml:space="preserve"> Informasi realtime lowongan di grub jpc poliwangi</w:t>
+            </w:r>
+          </w:p>
+          <w:p>
+            <w:pPr>
+              <w:pStyle w:val="BodyText"/>
+              <w:spacing w:before="121" w:line="276" w:lineRule="auto"/>
+              <w:ind w:right="558"/>
+              <w:rPr>
+                <w:rFonts w:ascii="Times New Roman" w:hAnsi="Times New Roman"/>
+              </w:rPr>
+            </w:pPr>
+          </w:p>
+        </w:tc>
+        <w:tc>
+          <w:tcPr>
+            <w:tcW w:w="2824" w:type="dxa"/>
+          </w:tcPr>
+          <w:p>
+            <w:pPr>
+              <w:pStyle w:val="BodyText"/>
+              <w:keepNext/>
+              <w:spacing w:before="121" w:line="276" w:lineRule="auto"/>
+              <w:ind w:right="558"/>
+              <w:jc w:val="both"/>
+              <w:rPr>
+                <w:rFonts w:ascii="Times New Roman" w:hAnsi="Times New Roman"/>
+              </w:rPr>
+            </w:pPr>
+            <w:r>
+              <w:rPr>
+                <w:rFonts w:ascii="Times New Roman" w:hAnsi="Times New Roman"/>
+                <w:noProof/>
+                <w:lang w:val="en-US" w:eastAsia="en-US"/>
+              </w:rPr>
+              <w:drawing>
+                <wp:inline distT="0" distB="0" distL="0" distR="0" wp14:anchorId="086DDF5C" wp14:editId="7A1E74CE">
+                  <wp:extent cx="1302017" cy="2311200"/>
+                  <wp:effectExtent l="0" t="0" r="0" b="0"/>
+                  <wp:docPr id="97" name="Picture 97"/>
+                  <wp:cNvGraphicFramePr>
+                    <a:graphicFrameLocks xmlns:a="http://schemas.openxmlformats.org/drawingml/2006/main" noChangeAspect="1"/>
+                  </wp:cNvGraphicFramePr>
+                  <a:graphic xmlns:a="http://schemas.openxmlformats.org/drawingml/2006/main">
+                    <a:graphicData uri="http://schemas.openxmlformats.org/drawingml/2006/picture">
+                      <pic:pic xmlns:pic="http://schemas.openxmlformats.org/drawingml/2006/picture">
+                        <pic:nvPicPr>
+                          <pic:cNvPr id="97" name="WhatsApp Image 2020-06-01 at 17.21.41 (1).jpeg"/>
+                          <pic:cNvPicPr/>
+                        </pic:nvPicPr>
+                        <pic:blipFill>
+                          <a:blip r:embed="rId20" cstate="print">
+                            <a:extLst>
+                              <a:ext uri="{28A0092B-C50C-407E-A947-70E740481C1C}">
+                                <a14:useLocalDpi xmlns:a14="http://schemas.microsoft.com/office/drawing/2010/main" val="0"/>
+                              </a:ext>
+                            </a:extLst>
+                          </a:blip>
+                          <a:stretch>
+                            <a:fillRect/>
+                          </a:stretch>
+                        </pic:blipFill>
+                        <pic:spPr>
+                          <a:xfrm>
+                            <a:off x="0" y="0"/>
+                            <a:ext cx="1302017" cy="2311200"/>
+                          </a:xfrm>
+                          <a:prstGeom prst="rect">
+                            <a:avLst/>
+                          </a:prstGeom>
+                        </pic:spPr>
+                      </pic:pic>
+                    </a:graphicData>
+                  </a:graphic>
+                </wp:inline>
+              </w:drawing>
+            </w:r>
+          </w:p>
+          <w:p>
+            <w:pPr>
+              <w:pStyle w:val="Caption"/>
+              <w:jc w:val="both"/>
+              <w:rPr>
+                <w:rFonts w:ascii="Times New Roman" w:hAnsi="Times New Roman"/>
+                <w:i w:val="0"/>
+              </w:rPr>
+            </w:pPr>
+            <w:r>
+              <w:rPr>
+                <w:rFonts w:ascii="Times New Roman" w:hAnsi="Times New Roman"/>
+                <w:b/>
+                <w:i w:val="0"/>
+                <w:color w:val="000000" w:themeColor="text1"/>
+              </w:rPr>
+              <w:t xml:space="preserve">Gambar 1. </w:t>
+            </w:r>
+            <w:r>
+              <w:rPr>
+                <w:rFonts w:ascii="Times New Roman" w:hAnsi="Times New Roman"/>
+                <w:b/>
+                <w:i w:val="0"/>
+                <w:color w:val="000000" w:themeColor="text1"/>
+              </w:rPr>
+              <w:fldChar w:fldCharType="begin"/>
+            </w:r>
+            <w:r>
+              <w:rPr>
+                <w:rFonts w:ascii="Times New Roman" w:hAnsi="Times New Roman"/>
+                <w:b/>
+                <w:i w:val="0"/>
+                <w:color w:val="000000" w:themeColor="text1"/>
+              </w:rPr>
+              <w:instrText xml:space="preserve"> SEQ Gambar_1. \* ARABIC </w:instrText>
+            </w:r>
+            <w:r>
+              <w:rPr>
+                <w:rFonts w:ascii="Times New Roman" w:hAnsi="Times New Roman"/>
+                <w:b/>
+                <w:i w:val="0"/>
+                <w:color w:val="000000" w:themeColor="text1"/>
+              </w:rPr>
+              <w:fldChar w:fldCharType="separate"/>
+            </w:r>
+            <w:r>
+              <w:rPr>
+                <w:rFonts w:ascii="Times New Roman" w:hAnsi="Times New Roman"/>
+                <w:b/>
+                <w:i w:val="0"/>
+                <w:noProof/>
+                <w:color w:val="000000" w:themeColor="text1"/>
+              </w:rPr>
+              <w:t>17</w:t>
+            </w:r>
+            <w:r>
+              <w:rPr>
+                <w:rFonts w:ascii="Times New Roman" w:hAnsi="Times New Roman"/>
+                <w:b/>
+                <w:i w:val="0"/>
+                <w:color w:val="000000" w:themeColor="text1"/>
+              </w:rPr>
+              <w:fldChar w:fldCharType="end"/>
+            </w:r>
+            <w:r>
+              <w:rPr>
+                <w:rFonts w:ascii="Times New Roman" w:hAnsi="Times New Roman"/>
+                <w:i w:val="0"/>
+                <w:color w:val="000000" w:themeColor="text1"/>
+              </w:rPr>
+              <w:t xml:space="preserve"> Informasi realtime lowongan di Bot Telegram</w:t>
+            </w:r>
+          </w:p>
+        </w:tc>
+        <w:tc>
+          <w:tcPr>
+            <w:tcW w:w="2824" w:type="dxa"/>
+          </w:tcPr>
+          <w:p>
+            <w:pPr>
+              <w:pStyle w:val="BodyText"/>
+              <w:keepNext/>
+              <w:spacing w:before="121" w:line="276" w:lineRule="auto"/>
+              <w:ind w:right="558"/>
+              <w:jc w:val="both"/>
+              <w:rPr>
+                <w:rFonts w:ascii="Times New Roman" w:hAnsi="Times New Roman"/>
+              </w:rPr>
+            </w:pPr>
+            <w:r>
+              <w:rPr>
+                <w:rFonts w:ascii="Times New Roman" w:hAnsi="Times New Roman"/>
+                <w:noProof/>
+                <w:lang w:val="en-US" w:eastAsia="en-US"/>
+              </w:rPr>
+              <w:drawing>
+                <wp:inline distT="0" distB="0" distL="0" distR="0" wp14:anchorId="7D73FF5D" wp14:editId="66188ECA">
+                  <wp:extent cx="1302017" cy="2311200"/>
+                  <wp:effectExtent l="0" t="0" r="0" b="0"/>
+                  <wp:docPr id="98" name="Picture 98"/>
+                  <wp:cNvGraphicFramePr>
+                    <a:graphicFrameLocks xmlns:a="http://schemas.openxmlformats.org/drawingml/2006/main" noChangeAspect="1"/>
+                  </wp:cNvGraphicFramePr>
+                  <a:graphic xmlns:a="http://schemas.openxmlformats.org/drawingml/2006/main">
+                    <a:graphicData uri="http://schemas.openxmlformats.org/drawingml/2006/picture">
+                      <pic:pic xmlns:pic="http://schemas.openxmlformats.org/drawingml/2006/picture">
+                        <pic:nvPicPr>
+                          <pic:cNvPr id="98" name="WhatsApp Image 2020-06-01 at 17.21.41.jpeg"/>
+                          <pic:cNvPicPr/>
+                        </pic:nvPicPr>
+                        <pic:blipFill>
+                          <a:blip r:embed="rId21" cstate="print">
+                            <a:extLst>
+                              <a:ext uri="{28A0092B-C50C-407E-A947-70E740481C1C}">
+                                <a14:useLocalDpi xmlns:a14="http://schemas.microsoft.com/office/drawing/2010/main" val="0"/>
+                              </a:ext>
+                            </a:extLst>
+                          </a:blip>
+                          <a:stretch>
+                            <a:fillRect/>
+                          </a:stretch>
+                        </pic:blipFill>
+                        <pic:spPr>
+                          <a:xfrm>
+                            <a:off x="0" y="0"/>
+                            <a:ext cx="1302017" cy="2311200"/>
+                          </a:xfrm>
+                          <a:prstGeom prst="rect">
+                            <a:avLst/>
+                          </a:prstGeom>
+                        </pic:spPr>
+                      </pic:pic>
+                    </a:graphicData>
+                  </a:graphic>
+                </wp:inline>
+              </w:drawing>
+            </w:r>
+          </w:p>
+          <w:p>
+            <w:pPr>
+              <w:pStyle w:val="Caption"/>
+              <w:jc w:val="both"/>
+              <w:rPr>
+                <w:rFonts w:ascii="Times New Roman" w:hAnsi="Times New Roman"/>
+                <w:i w:val="0"/>
+              </w:rPr>
+            </w:pPr>
+            <w:r>
+              <w:rPr>
+                <w:rFonts w:ascii="Times New Roman" w:hAnsi="Times New Roman"/>
+                <w:b/>
+                <w:i w:val="0"/>
+                <w:color w:val="000000" w:themeColor="text1"/>
+              </w:rPr>
+              <w:t xml:space="preserve">Gambar 1. </w:t>
+            </w:r>
+            <w:r>
+              <w:rPr>
+                <w:rFonts w:ascii="Times New Roman" w:hAnsi="Times New Roman"/>
+                <w:b/>
+                <w:i w:val="0"/>
+                <w:color w:val="000000" w:themeColor="text1"/>
+              </w:rPr>
+              <w:fldChar w:fldCharType="begin"/>
+            </w:r>
+            <w:r>
+              <w:rPr>
+                <w:rFonts w:ascii="Times New Roman" w:hAnsi="Times New Roman"/>
+                <w:b/>
+                <w:i w:val="0"/>
+                <w:color w:val="000000" w:themeColor="text1"/>
+              </w:rPr>
+              <w:instrText xml:space="preserve"> SEQ Gambar_1. \* ARABIC </w:instrText>
+            </w:r>
+            <w:r>
+              <w:rPr>
+                <w:rFonts w:ascii="Times New Roman" w:hAnsi="Times New Roman"/>
+                <w:b/>
+                <w:i w:val="0"/>
+                <w:color w:val="000000" w:themeColor="text1"/>
+              </w:rPr>
+              <w:fldChar w:fldCharType="separate"/>
+            </w:r>
+            <w:r>
+              <w:rPr>
+                <w:rFonts w:ascii="Times New Roman" w:hAnsi="Times New Roman"/>
+                <w:b/>
+                <w:i w:val="0"/>
+                <w:noProof/>
+                <w:color w:val="000000" w:themeColor="text1"/>
+              </w:rPr>
+              <w:t>18</w:t>
+            </w:r>
+            <w:r>
+              <w:rPr>
+                <w:rFonts w:ascii="Times New Roman" w:hAnsi="Times New Roman"/>
+                <w:b/>
+                <w:i w:val="0"/>
+                <w:color w:val="000000" w:themeColor="text1"/>
+              </w:rPr>
+              <w:fldChar w:fldCharType="end"/>
+            </w:r>
+            <w:r>
+              <w:rPr>
+                <w:rFonts w:ascii="Times New Roman" w:hAnsi="Times New Roman"/>
+                <w:i w:val="0"/>
+                <w:color w:val="000000" w:themeColor="text1"/>
+              </w:rPr>
+              <w:t xml:space="preserve"> Pilihan fitur yang dapat digunakan di bot telegram JPC</w:t>
+            </w:r>
+          </w:p>
+        </w:tc>
+      </w:tr>
+      <w:tr>
+        <w:tc>
+          <w:tcPr>
+            <w:tcW w:w="2823" w:type="dxa"/>
+          </w:tcPr>
+          <w:p>
+            <w:pPr>
+              <w:pStyle w:val="BodyText"/>
+              <w:spacing w:before="121" w:line="276" w:lineRule="auto"/>
+              <w:ind w:right="558"/>
+              <w:jc w:val="both"/>
+              <w:rPr>
+                <w:rFonts w:ascii="Times New Roman" w:hAnsi="Times New Roman"/>
+              </w:rPr>
+            </w:pPr>
+          </w:p>
+          <w:p>
+            <w:pPr>
+              <w:pStyle w:val="BodyText"/>
+              <w:keepNext/>
+              <w:spacing w:before="121" w:line="276" w:lineRule="auto"/>
+              <w:ind w:right="558"/>
+              <w:jc w:val="both"/>
+              <w:rPr>
+                <w:rFonts w:ascii="Times New Roman" w:hAnsi="Times New Roman"/>
+              </w:rPr>
+            </w:pPr>
+            <w:r>
+              <w:rPr>
+                <w:rFonts w:ascii="Times New Roman" w:hAnsi="Times New Roman"/>
+                <w:noProof/>
+                <w:lang w:val="en-US" w:eastAsia="en-US"/>
+              </w:rPr>
+              <w:drawing>
+                <wp:inline distT="0" distB="0" distL="0" distR="0" wp14:anchorId="572ACCE6" wp14:editId="20037484">
+                  <wp:extent cx="1302017" cy="2311200"/>
+                  <wp:effectExtent l="0" t="0" r="0" b="0"/>
+                  <wp:docPr id="99" name="Picture 99"/>
+                  <wp:cNvGraphicFramePr>
+                    <a:graphicFrameLocks xmlns:a="http://schemas.openxmlformats.org/drawingml/2006/main" noChangeAspect="1"/>
+                  </wp:cNvGraphicFramePr>
+                  <a:graphic xmlns:a="http://schemas.openxmlformats.org/drawingml/2006/main">
+                    <a:graphicData uri="http://schemas.openxmlformats.org/drawingml/2006/picture">
+                      <pic:pic xmlns:pic="http://schemas.openxmlformats.org/drawingml/2006/picture">
+                        <pic:nvPicPr>
+                          <pic:cNvPr id="99" name="WhatsApp Image 2020-06-01 at 17.21.40.jpeg"/>
+                          <pic:cNvPicPr/>
+                        </pic:nvPicPr>
+                        <pic:blipFill>
+                          <a:blip r:embed="rId22" cstate="print">
+                            <a:extLst>
+                              <a:ext uri="{28A0092B-C50C-407E-A947-70E740481C1C}">
+                                <a14:useLocalDpi xmlns:a14="http://schemas.microsoft.com/office/drawing/2010/main" val="0"/>
+                              </a:ext>
+                            </a:extLst>
+                          </a:blip>
+                          <a:stretch>
+                            <a:fillRect/>
+                          </a:stretch>
+                        </pic:blipFill>
+                        <pic:spPr>
+                          <a:xfrm>
+                            <a:off x="0" y="0"/>
+                            <a:ext cx="1302017" cy="2311200"/>
+                          </a:xfrm>
+                          <a:prstGeom prst="rect">
+                            <a:avLst/>
+                          </a:prstGeom>
+                        </pic:spPr>
+                      </pic:pic>
+                    </a:graphicData>
+                  </a:graphic>
+                </wp:inline>
+              </w:drawing>
+            </w:r>
+          </w:p>
+          <w:p>
+            <w:pPr>
+              <w:pStyle w:val="Caption"/>
               <w:jc w:val="both"/>
               <w:rPr>
                 <w:rFonts w:ascii="Times New Roman" w:hAnsi="Times New Roman"/>
@@ -23489,7 +24656,7 @@
                           <pic:cNvPicPr/>
                         </pic:nvPicPr>
                         <pic:blipFill>
-                          <a:blip r:embed="rId20" cstate="print">
+                          <a:blip r:embed="rId23" cstate="print">
                             <a:extLst>
                               <a:ext uri="{28A0092B-C50C-407E-A947-70E740481C1C}">
                                 <a14:useLocalDpi xmlns:a14="http://schemas.microsoft.com/office/drawing/2010/main" val="0"/>
@@ -23844,13 +25011,249 @@
     <w:p/>
     <w:p/>
     <w:sectPr>
+      <w:headerReference w:type="even" r:id="rId24"/>
+      <w:headerReference w:type="default" r:id="rId25"/>
+      <w:footerReference w:type="even" r:id="rId26"/>
+      <w:footerReference w:type="default" r:id="rId27"/>
+      <w:headerReference w:type="first" r:id="rId28"/>
+      <w:footerReference w:type="first" r:id="rId29"/>
       <w:pgSz w:w="12240" w:h="15840"/>
       <w:pgMar w:top="1440" w:right="1440" w:bottom="1440" w:left="1440" w:header="720" w:footer="720" w:gutter="0"/>
+      <w:pgNumType w:start="0"/>
       <w:cols w:space="720"/>
+      <w:titlePg/>
       <w:docGrid w:linePitch="360"/>
     </w:sectPr>
   </w:body>
 </w:document>
+</file>
+
+<file path=word/endnotes.xml><?xml version="1.0" encoding="utf-8"?>
+<w:endnotes xmlns:wpc="http://schemas.microsoft.com/office/word/2010/wordprocessingCanvas" xmlns:cx="http://schemas.microsoft.com/office/drawing/2014/chartex" xmlns:cx1="http://schemas.microsoft.com/office/drawing/2015/9/8/chartex" xmlns:cx2="http://schemas.microsoft.com/office/drawing/2015/10/21/chartex" xmlns:cx3="http://schemas.microsoft.com/office/drawing/2016/5/9/chartex" xmlns:cx4="http://schemas.microsoft.com/office/drawing/2016/5/10/chartex" xmlns:cx5="http://schemas.microsoft.com/office/drawing/2016/5/11/chartex" xmlns:cx6="http://schemas.microsoft.com/office/drawing/2016/5/12/chartex" xmlns:cx7="http://schemas.microsoft.com/office/drawing/2016/5/13/chartex" xmlns:cx8="http://schemas.microsoft.com/office/drawing/2016/5/14/chartex" xmlns:mc="http://schemas.openxmlformats.org/markup-compatibility/2006" xmlns:aink="http://schemas.microsoft.com/office/drawing/2016/ink" xmlns:am3d="http://schemas.microsoft.com/office/drawing/2017/model3d" xmlns:o="urn:schemas-microsoft-com:office:office" xmlns:r="http://schemas.openxmlformats.org/officeDocument/2006/relationships" xmlns:m="http://schemas.openxmlformats.org/officeDocument/2006/math" xmlns:v="urn:schemas-microsoft-com:vml" xmlns:wp14="http://schemas.microsoft.com/office/word/2010/wordprocessingDrawing" xmlns:wp="http://schemas.openxmlformats.org/drawingml/2006/wordprocessingDrawing" xmlns:w10="urn:schemas-microsoft-com:office:word" xmlns:w="http://schemas.openxmlformats.org/wordprocessingml/2006/main" xmlns:w14="http://schemas.microsoft.com/office/word/2010/wordml" xmlns:w15="http://schemas.microsoft.com/office/word/2012/wordml" xmlns:w16cex="http://schemas.microsoft.com/office/word/2018/wordml/cex" xmlns:w16cid="http://schemas.microsoft.com/office/word/2016/wordml/cid" xmlns:w16="http://schemas.microsoft.com/office/word/2018/wordml" xmlns:w16se="http://schemas.microsoft.com/office/word/2015/wordml/symex" xmlns:wpg="http://schemas.microsoft.com/office/word/2010/wordprocessingGroup" xmlns:wpi="http://schemas.microsoft.com/office/word/2010/wordprocessingInk" xmlns:wne="http://schemas.microsoft.com/office/word/2006/wordml" xmlns:wps="http://schemas.microsoft.com/office/word/2010/wordprocessingShape" mc:Ignorable="w14 w15 w16se w16cid w16 w16cex wp14">
+  <w:endnote w:type="separator" w:id="-1">
+    <w:p>
+      <w:r>
+        <w:separator/>
+      </w:r>
+    </w:p>
+  </w:endnote>
+  <w:endnote w:type="continuationSeparator" w:id="0">
+    <w:p>
+      <w:r>
+        <w:continuationSeparator/>
+      </w:r>
+    </w:p>
+  </w:endnote>
+</w:endnotes>
+</file>
+
+<file path=word/footer1.xml><?xml version="1.0" encoding="utf-8"?>
+<w:ftr xmlns:wpc="http://schemas.microsoft.com/office/word/2010/wordprocessingCanvas" xmlns:cx="http://schemas.microsoft.com/office/drawing/2014/chartex" xmlns:cx1="http://schemas.microsoft.com/office/drawing/2015/9/8/chartex" xmlns:cx2="http://schemas.microsoft.com/office/drawing/2015/10/21/chartex" xmlns:cx3="http://schemas.microsoft.com/office/drawing/2016/5/9/chartex" xmlns:cx4="http://schemas.microsoft.com/office/drawing/2016/5/10/chartex" xmlns:cx5="http://schemas.microsoft.com/office/drawing/2016/5/11/chartex" xmlns:cx6="http://schemas.microsoft.com/office/drawing/2016/5/12/chartex" xmlns:cx7="http://schemas.microsoft.com/office/drawing/2016/5/13/chartex" xmlns:cx8="http://schemas.microsoft.com/office/drawing/2016/5/14/chartex" xmlns:mc="http://schemas.openxmlformats.org/markup-compatibility/2006" xmlns:aink="http://schemas.microsoft.com/office/drawing/2016/ink" xmlns:am3d="http://schemas.microsoft.com/office/drawing/2017/model3d" xmlns:o="urn:schemas-microsoft-com:office:office" xmlns:r="http://schemas.openxmlformats.org/officeDocument/2006/relationships" xmlns:m="http://schemas.openxmlformats.org/officeDocument/2006/math" xmlns:v="urn:schemas-microsoft-com:vml" xmlns:wp14="http://schemas.microsoft.com/office/word/2010/wordprocessingDrawing" xmlns:wp="http://schemas.openxmlformats.org/drawingml/2006/wordprocessingDrawing" xmlns:w10="urn:schemas-microsoft-com:office:word" xmlns:w="http://schemas.openxmlformats.org/wordprocessingml/2006/main" xmlns:w14="http://schemas.microsoft.com/office/word/2010/wordml" xmlns:w15="http://schemas.microsoft.com/office/word/2012/wordml" xmlns:w16cex="http://schemas.microsoft.com/office/word/2018/wordml/cex" xmlns:w16cid="http://schemas.microsoft.com/office/word/2016/wordml/cid" xmlns:w16="http://schemas.microsoft.com/office/word/2018/wordml" xmlns:w16se="http://schemas.microsoft.com/office/word/2015/wordml/symex" xmlns:wpg="http://schemas.microsoft.com/office/word/2010/wordprocessingGroup" xmlns:wpi="http://schemas.microsoft.com/office/word/2010/wordprocessingInk" xmlns:wne="http://schemas.microsoft.com/office/word/2006/wordml" xmlns:wps="http://schemas.microsoft.com/office/word/2010/wordprocessingShape" mc:Ignorable="w14 w15 w16se w16cid w16 w16cex wp14">
+  <w:p>
+    <w:pPr>
+      <w:pStyle w:val="Footer"/>
+    </w:pPr>
+  </w:p>
+</w:ftr>
+</file>
+
+<file path=word/footer2.xml><?xml version="1.0" encoding="utf-8"?>
+<w:ftr xmlns:wpc="http://schemas.microsoft.com/office/word/2010/wordprocessingCanvas" xmlns:cx="http://schemas.microsoft.com/office/drawing/2014/chartex" xmlns:cx1="http://schemas.microsoft.com/office/drawing/2015/9/8/chartex" xmlns:cx2="http://schemas.microsoft.com/office/drawing/2015/10/21/chartex" xmlns:cx3="http://schemas.microsoft.com/office/drawing/2016/5/9/chartex" xmlns:cx4="http://schemas.microsoft.com/office/drawing/2016/5/10/chartex" xmlns:cx5="http://schemas.microsoft.com/office/drawing/2016/5/11/chartex" xmlns:cx6="http://schemas.microsoft.com/office/drawing/2016/5/12/chartex" xmlns:cx7="http://schemas.microsoft.com/office/drawing/2016/5/13/chartex" xmlns:cx8="http://schemas.microsoft.com/office/drawing/2016/5/14/chartex" xmlns:mc="http://schemas.openxmlformats.org/markup-compatibility/2006" xmlns:aink="http://schemas.microsoft.com/office/drawing/2016/ink" xmlns:am3d="http://schemas.microsoft.com/office/drawing/2017/model3d" xmlns:o="urn:schemas-microsoft-com:office:office" xmlns:r="http://schemas.openxmlformats.org/officeDocument/2006/relationships" xmlns:m="http://schemas.openxmlformats.org/officeDocument/2006/math" xmlns:v="urn:schemas-microsoft-com:vml" xmlns:wp14="http://schemas.microsoft.com/office/word/2010/wordprocessingDrawing" xmlns:wp="http://schemas.openxmlformats.org/drawingml/2006/wordprocessingDrawing" xmlns:w10="urn:schemas-microsoft-com:office:word" xmlns:w="http://schemas.openxmlformats.org/wordprocessingml/2006/main" xmlns:w14="http://schemas.microsoft.com/office/word/2010/wordml" xmlns:w15="http://schemas.microsoft.com/office/word/2012/wordml" xmlns:w16cex="http://schemas.microsoft.com/office/word/2018/wordml/cex" xmlns:w16cid="http://schemas.microsoft.com/office/word/2016/wordml/cid" xmlns:w16="http://schemas.microsoft.com/office/word/2018/wordml" xmlns:w16se="http://schemas.microsoft.com/office/word/2015/wordml/symex" xmlns:wpg="http://schemas.microsoft.com/office/word/2010/wordprocessingGroup" xmlns:wpi="http://schemas.microsoft.com/office/word/2010/wordprocessingInk" xmlns:wne="http://schemas.microsoft.com/office/word/2006/wordml" xmlns:wps="http://schemas.microsoft.com/office/word/2010/wordprocessingShape" mc:Ignorable="w14 w15 w16se w16cid w16 w16cex wp14">
+  <w:sdt>
+    <w:sdtPr>
+      <w:id w:val="646097013"/>
+      <w:docPartObj>
+        <w:docPartGallery w:val="Page Numbers (Bottom of Page)"/>
+        <w:docPartUnique/>
+      </w:docPartObj>
+    </w:sdtPr>
+    <w:sdtEndPr>
+      <w:rPr>
+        <w:noProof/>
+      </w:rPr>
+    </w:sdtEndPr>
+    <w:sdtContent>
+      <w:p>
+        <w:pPr>
+          <w:pStyle w:val="Footer"/>
+          <w:jc w:val="right"/>
+        </w:pPr>
+        <w:r>
+          <w:fldChar w:fldCharType="begin"/>
+        </w:r>
+        <w:r>
+          <w:instrText xml:space="preserve"> PAGE   \* MERGEFORMAT </w:instrText>
+        </w:r>
+        <w:r>
+          <w:fldChar w:fldCharType="separate"/>
+        </w:r>
+        <w:r>
+          <w:rPr>
+            <w:noProof/>
+          </w:rPr>
+          <w:t>2</w:t>
+        </w:r>
+        <w:r>
+          <w:rPr>
+            <w:noProof/>
+          </w:rPr>
+          <w:fldChar w:fldCharType="end"/>
+        </w:r>
+      </w:p>
+    </w:sdtContent>
+  </w:sdt>
+  <w:p>
+    <w:pPr>
+      <w:pStyle w:val="Footer"/>
+    </w:pPr>
+  </w:p>
+</w:ftr>
+</file>
+
+<file path=word/footer3.xml><?xml version="1.0" encoding="utf-8"?>
+<w:ftr xmlns:wpc="http://schemas.microsoft.com/office/word/2010/wordprocessingCanvas" xmlns:cx="http://schemas.microsoft.com/office/drawing/2014/chartex" xmlns:cx1="http://schemas.microsoft.com/office/drawing/2015/9/8/chartex" xmlns:cx2="http://schemas.microsoft.com/office/drawing/2015/10/21/chartex" xmlns:cx3="http://schemas.microsoft.com/office/drawing/2016/5/9/chartex" xmlns:cx4="http://schemas.microsoft.com/office/drawing/2016/5/10/chartex" xmlns:cx5="http://schemas.microsoft.com/office/drawing/2016/5/11/chartex" xmlns:cx6="http://schemas.microsoft.com/office/drawing/2016/5/12/chartex" xmlns:cx7="http://schemas.microsoft.com/office/drawing/2016/5/13/chartex" xmlns:cx8="http://schemas.microsoft.com/office/drawing/2016/5/14/chartex" xmlns:mc="http://schemas.openxmlformats.org/markup-compatibility/2006" xmlns:aink="http://schemas.microsoft.com/office/drawing/2016/ink" xmlns:am3d="http://schemas.microsoft.com/office/drawing/2017/model3d" xmlns:o="urn:schemas-microsoft-com:office:office" xmlns:r="http://schemas.openxmlformats.org/officeDocument/2006/relationships" xmlns:m="http://schemas.openxmlformats.org/officeDocument/2006/math" xmlns:v="urn:schemas-microsoft-com:vml" xmlns:wp14="http://schemas.microsoft.com/office/word/2010/wordprocessingDrawing" xmlns:wp="http://schemas.openxmlformats.org/drawingml/2006/wordprocessingDrawing" xmlns:w10="urn:schemas-microsoft-com:office:word" xmlns:w="http://schemas.openxmlformats.org/wordprocessingml/2006/main" xmlns:w14="http://schemas.microsoft.com/office/word/2010/wordml" xmlns:w15="http://schemas.microsoft.com/office/word/2012/wordml" xmlns:w16cex="http://schemas.microsoft.com/office/word/2018/wordml/cex" xmlns:w16cid="http://schemas.microsoft.com/office/word/2016/wordml/cid" xmlns:w16="http://schemas.microsoft.com/office/word/2018/wordml" xmlns:w16se="http://schemas.microsoft.com/office/word/2015/wordml/symex" xmlns:wpg="http://schemas.microsoft.com/office/word/2010/wordprocessingGroup" xmlns:wpi="http://schemas.microsoft.com/office/word/2010/wordprocessingInk" xmlns:wne="http://schemas.microsoft.com/office/word/2006/wordml" xmlns:wps="http://schemas.microsoft.com/office/word/2010/wordprocessingShape" mc:Ignorable="w14 w15 w16se w16cid w16 w16cex wp14">
+  <w:p>
+    <w:pPr>
+      <w:pStyle w:val="Footer"/>
+    </w:pPr>
+  </w:p>
+</w:ftr>
+</file>
+
+<file path=word/footnotes.xml><?xml version="1.0" encoding="utf-8"?>
+<w:footnotes xmlns:wpc="http://schemas.microsoft.com/office/word/2010/wordprocessingCanvas" xmlns:cx="http://schemas.microsoft.com/office/drawing/2014/chartex" xmlns:cx1="http://schemas.microsoft.com/office/drawing/2015/9/8/chartex" xmlns:cx2="http://schemas.microsoft.com/office/drawing/2015/10/21/chartex" xmlns:cx3="http://schemas.microsoft.com/office/drawing/2016/5/9/chartex" xmlns:cx4="http://schemas.microsoft.com/office/drawing/2016/5/10/chartex" xmlns:cx5="http://schemas.microsoft.com/office/drawing/2016/5/11/chartex" xmlns:cx6="http://schemas.microsoft.com/office/drawing/2016/5/12/chartex" xmlns:cx7="http://schemas.microsoft.com/office/drawing/2016/5/13/chartex" xmlns:cx8="http://schemas.microsoft.com/office/drawing/2016/5/14/chartex" xmlns:mc="http://schemas.openxmlformats.org/markup-compatibility/2006" xmlns:aink="http://schemas.microsoft.com/office/drawing/2016/ink" xmlns:am3d="http://schemas.microsoft.com/office/drawing/2017/model3d" xmlns:o="urn:schemas-microsoft-com:office:office" xmlns:r="http://schemas.openxmlformats.org/officeDocument/2006/relationships" xmlns:m="http://schemas.openxmlformats.org/officeDocument/2006/math" xmlns:v="urn:schemas-microsoft-com:vml" xmlns:wp14="http://schemas.microsoft.com/office/word/2010/wordprocessingDrawing" xmlns:wp="http://schemas.openxmlformats.org/drawingml/2006/wordprocessingDrawing" xmlns:w10="urn:schemas-microsoft-com:office:word" xmlns:w="http://schemas.openxmlformats.org/wordprocessingml/2006/main" xmlns:w14="http://schemas.microsoft.com/office/word/2010/wordml" xmlns:w15="http://schemas.microsoft.com/office/word/2012/wordml" xmlns:w16cex="http://schemas.microsoft.com/office/word/2018/wordml/cex" xmlns:w16cid="http://schemas.microsoft.com/office/word/2016/wordml/cid" xmlns:w16="http://schemas.microsoft.com/office/word/2018/wordml" xmlns:w16se="http://schemas.microsoft.com/office/word/2015/wordml/symex" xmlns:wpg="http://schemas.microsoft.com/office/word/2010/wordprocessingGroup" xmlns:wpi="http://schemas.microsoft.com/office/word/2010/wordprocessingInk" xmlns:wne="http://schemas.microsoft.com/office/word/2006/wordml" xmlns:wps="http://schemas.microsoft.com/office/word/2010/wordprocessingShape" mc:Ignorable="w14 w15 w16se w16cid w16 w16cex wp14">
+  <w:footnote w:type="separator" w:id="-1">
+    <w:p>
+      <w:r>
+        <w:separator/>
+      </w:r>
+    </w:p>
+  </w:footnote>
+  <w:footnote w:type="continuationSeparator" w:id="0">
+    <w:p>
+      <w:r>
+        <w:continuationSeparator/>
+      </w:r>
+    </w:p>
+  </w:footnote>
+</w:footnotes>
+</file>
+
+<file path=word/header1.xml><?xml version="1.0" encoding="utf-8"?>
+<w:hdr xmlns:wpc="http://schemas.microsoft.com/office/word/2010/wordprocessingCanvas" xmlns:cx="http://schemas.microsoft.com/office/drawing/2014/chartex" xmlns:cx1="http://schemas.microsoft.com/office/drawing/2015/9/8/chartex" xmlns:cx2="http://schemas.microsoft.com/office/drawing/2015/10/21/chartex" xmlns:cx3="http://schemas.microsoft.com/office/drawing/2016/5/9/chartex" xmlns:cx4="http://schemas.microsoft.com/office/drawing/2016/5/10/chartex" xmlns:cx5="http://schemas.microsoft.com/office/drawing/2016/5/11/chartex" xmlns:cx6="http://schemas.microsoft.com/office/drawing/2016/5/12/chartex" xmlns:cx7="http://schemas.microsoft.com/office/drawing/2016/5/13/chartex" xmlns:cx8="http://schemas.microsoft.com/office/drawing/2016/5/14/chartex" xmlns:mc="http://schemas.openxmlformats.org/markup-compatibility/2006" xmlns:aink="http://schemas.microsoft.com/office/drawing/2016/ink" xmlns:am3d="http://schemas.microsoft.com/office/drawing/2017/model3d" xmlns:o="urn:schemas-microsoft-com:office:office" xmlns:r="http://schemas.openxmlformats.org/officeDocument/2006/relationships" xmlns:m="http://schemas.openxmlformats.org/officeDocument/2006/math" xmlns:v="urn:schemas-microsoft-com:vml" xmlns:wp14="http://schemas.microsoft.com/office/word/2010/wordprocessingDrawing" xmlns:wp="http://schemas.openxmlformats.org/drawingml/2006/wordprocessingDrawing" xmlns:w10="urn:schemas-microsoft-com:office:word" xmlns:w="http://schemas.openxmlformats.org/wordprocessingml/2006/main" xmlns:w14="http://schemas.microsoft.com/office/word/2010/wordml" xmlns:w15="http://schemas.microsoft.com/office/word/2012/wordml" xmlns:w16cex="http://schemas.microsoft.com/office/word/2018/wordml/cex" xmlns:w16cid="http://schemas.microsoft.com/office/word/2016/wordml/cid" xmlns:w16="http://schemas.microsoft.com/office/word/2018/wordml" xmlns:w16se="http://schemas.microsoft.com/office/word/2015/wordml/symex" xmlns:wpg="http://schemas.microsoft.com/office/word/2010/wordprocessingGroup" xmlns:wpi="http://schemas.microsoft.com/office/word/2010/wordprocessingInk" xmlns:wne="http://schemas.microsoft.com/office/word/2006/wordml" xmlns:wps="http://schemas.microsoft.com/office/word/2010/wordprocessingShape" mc:Ignorable="w14 w15 w16se w16cid w16 w16cex wp14">
+  <w:p>
+    <w:pPr>
+      <w:pStyle w:val="Header"/>
+    </w:pPr>
+    <w:r>
+      <w:rPr>
+        <w:noProof/>
+      </w:rPr>
+      <w:pict w14:anchorId="78473C36">
+        <v:shapetype id="_x0000_t75" coordsize="21600,21600" o:spt="75" o:preferrelative="t" path="m@4@5l@4@11@9@11@9@5xe" filled="f" stroked="f">
+          <v:stroke joinstyle="miter"/>
+          <v:formulas>
+            <v:f eqn="if lineDrawn pixelLineWidth 0"/>
+            <v:f eqn="sum @0 1 0"/>
+            <v:f eqn="sum 0 0 @1"/>
+            <v:f eqn="prod @2 1 2"/>
+            <v:f eqn="prod @3 21600 pixelWidth"/>
+            <v:f eqn="prod @3 21600 pixelHeight"/>
+            <v:f eqn="sum @0 0 1"/>
+            <v:f eqn="prod @6 1 2"/>
+            <v:f eqn="prod @7 21600 pixelWidth"/>
+            <v:f eqn="sum @8 21600 0"/>
+            <v:f eqn="prod @7 21600 pixelHeight"/>
+            <v:f eqn="sum @10 21600 0"/>
+          </v:formulas>
+          <v:path o:extrusionok="f" gradientshapeok="t" o:connecttype="rect"/>
+          <o:lock v:ext="edit" aspectratio="t"/>
+        </v:shapetype>
+        <v:shape id="WordPictureWatermark482628079" o:spid="_x0000_s2050" type="#_x0000_t75" style="position:absolute;margin-left:0;margin-top:0;width:467.9pt;height:219.3pt;z-index:-251657216;mso-position-horizontal:center;mso-position-horizontal-relative:margin;mso-position-vertical:center;mso-position-vertical-relative:margin" o:allowincell="f">
+          <v:imagedata r:id="rId1" o:title="New-Logo-512-240" gain="19661f" blacklevel="22938f"/>
+        </v:shape>
+      </w:pict>
+    </w:r>
+  </w:p>
+</w:hdr>
+</file>
+
+<file path=word/header2.xml><?xml version="1.0" encoding="utf-8"?>
+<w:hdr xmlns:wpc="http://schemas.microsoft.com/office/word/2010/wordprocessingCanvas" xmlns:cx="http://schemas.microsoft.com/office/drawing/2014/chartex" xmlns:cx1="http://schemas.microsoft.com/office/drawing/2015/9/8/chartex" xmlns:cx2="http://schemas.microsoft.com/office/drawing/2015/10/21/chartex" xmlns:cx3="http://schemas.microsoft.com/office/drawing/2016/5/9/chartex" xmlns:cx4="http://schemas.microsoft.com/office/drawing/2016/5/10/chartex" xmlns:cx5="http://schemas.microsoft.com/office/drawing/2016/5/11/chartex" xmlns:cx6="http://schemas.microsoft.com/office/drawing/2016/5/12/chartex" xmlns:cx7="http://schemas.microsoft.com/office/drawing/2016/5/13/chartex" xmlns:cx8="http://schemas.microsoft.com/office/drawing/2016/5/14/chartex" xmlns:mc="http://schemas.openxmlformats.org/markup-compatibility/2006" xmlns:aink="http://schemas.microsoft.com/office/drawing/2016/ink" xmlns:am3d="http://schemas.microsoft.com/office/drawing/2017/model3d" xmlns:o="urn:schemas-microsoft-com:office:office" xmlns:r="http://schemas.openxmlformats.org/officeDocument/2006/relationships" xmlns:m="http://schemas.openxmlformats.org/officeDocument/2006/math" xmlns:v="urn:schemas-microsoft-com:vml" xmlns:wp14="http://schemas.microsoft.com/office/word/2010/wordprocessingDrawing" xmlns:wp="http://schemas.openxmlformats.org/drawingml/2006/wordprocessingDrawing" xmlns:w10="urn:schemas-microsoft-com:office:word" xmlns:w="http://schemas.openxmlformats.org/wordprocessingml/2006/main" xmlns:w14="http://schemas.microsoft.com/office/word/2010/wordml" xmlns:w15="http://schemas.microsoft.com/office/word/2012/wordml" xmlns:w16cex="http://schemas.microsoft.com/office/word/2018/wordml/cex" xmlns:w16cid="http://schemas.microsoft.com/office/word/2016/wordml/cid" xmlns:w16="http://schemas.microsoft.com/office/word/2018/wordml" xmlns:w16se="http://schemas.microsoft.com/office/word/2015/wordml/symex" xmlns:wpg="http://schemas.microsoft.com/office/word/2010/wordprocessingGroup" xmlns:wpi="http://schemas.microsoft.com/office/word/2010/wordprocessingInk" xmlns:wne="http://schemas.microsoft.com/office/word/2006/wordml" xmlns:wps="http://schemas.microsoft.com/office/word/2010/wordprocessingShape" mc:Ignorable="w14 w15 w16se w16cid w16 w16cex wp14">
+  <w:p>
+    <w:pPr>
+      <w:pStyle w:val="Header"/>
+    </w:pPr>
+    <w:r>
+      <w:rPr>
+        <w:noProof/>
+      </w:rPr>
+      <w:pict w14:anchorId="5C99B68F">
+        <v:shapetype id="_x0000_t75" coordsize="21600,21600" o:spt="75" o:preferrelative="t" path="m@4@5l@4@11@9@11@9@5xe" filled="f" stroked="f">
+          <v:stroke joinstyle="miter"/>
+          <v:formulas>
+            <v:f eqn="if lineDrawn pixelLineWidth 0"/>
+            <v:f eqn="sum @0 1 0"/>
+            <v:f eqn="sum 0 0 @1"/>
+            <v:f eqn="prod @2 1 2"/>
+            <v:f eqn="prod @3 21600 pixelWidth"/>
+            <v:f eqn="prod @3 21600 pixelHeight"/>
+            <v:f eqn="sum @0 0 1"/>
+            <v:f eqn="prod @6 1 2"/>
+            <v:f eqn="prod @7 21600 pixelWidth"/>
+            <v:f eqn="sum @8 21600 0"/>
+            <v:f eqn="prod @7 21600 pixelHeight"/>
+            <v:f eqn="sum @10 21600 0"/>
+          </v:formulas>
+          <v:path o:extrusionok="f" gradientshapeok="t" o:connecttype="rect"/>
+          <o:lock v:ext="edit" aspectratio="t"/>
+        </v:shapetype>
+        <v:shape id="WordPictureWatermark482628080" o:spid="_x0000_s2051" type="#_x0000_t75" style="position:absolute;margin-left:0;margin-top:0;width:467.9pt;height:219.3pt;z-index:-251656192;mso-position-horizontal:center;mso-position-horizontal-relative:margin;mso-position-vertical:center;mso-position-vertical-relative:margin" o:allowincell="f">
+          <v:imagedata r:id="rId1" o:title="New-Logo-512-240" gain="19661f" blacklevel="22938f"/>
+        </v:shape>
+      </w:pict>
+    </w:r>
+  </w:p>
+</w:hdr>
+</file>
+
+<file path=word/header3.xml><?xml version="1.0" encoding="utf-8"?>
+<w:hdr xmlns:wpc="http://schemas.microsoft.com/office/word/2010/wordprocessingCanvas" xmlns:cx="http://schemas.microsoft.com/office/drawing/2014/chartex" xmlns:cx1="http://schemas.microsoft.com/office/drawing/2015/9/8/chartex" xmlns:cx2="http://schemas.microsoft.com/office/drawing/2015/10/21/chartex" xmlns:cx3="http://schemas.microsoft.com/office/drawing/2016/5/9/chartex" xmlns:cx4="http://schemas.microsoft.com/office/drawing/2016/5/10/chartex" xmlns:cx5="http://schemas.microsoft.com/office/drawing/2016/5/11/chartex" xmlns:cx6="http://schemas.microsoft.com/office/drawing/2016/5/12/chartex" xmlns:cx7="http://schemas.microsoft.com/office/drawing/2016/5/13/chartex" xmlns:cx8="http://schemas.microsoft.com/office/drawing/2016/5/14/chartex" xmlns:mc="http://schemas.openxmlformats.org/markup-compatibility/2006" xmlns:aink="http://schemas.microsoft.com/office/drawing/2016/ink" xmlns:am3d="http://schemas.microsoft.com/office/drawing/2017/model3d" xmlns:o="urn:schemas-microsoft-com:office:office" xmlns:r="http://schemas.openxmlformats.org/officeDocument/2006/relationships" xmlns:m="http://schemas.openxmlformats.org/officeDocument/2006/math" xmlns:v="urn:schemas-microsoft-com:vml" xmlns:wp14="http://schemas.microsoft.com/office/word/2010/wordprocessingDrawing" xmlns:wp="http://schemas.openxmlformats.org/drawingml/2006/wordprocessingDrawing" xmlns:w10="urn:schemas-microsoft-com:office:word" xmlns:w="http://schemas.openxmlformats.org/wordprocessingml/2006/main" xmlns:w14="http://schemas.microsoft.com/office/word/2010/wordml" xmlns:w15="http://schemas.microsoft.com/office/word/2012/wordml" xmlns:w16cex="http://schemas.microsoft.com/office/word/2018/wordml/cex" xmlns:w16cid="http://schemas.microsoft.com/office/word/2016/wordml/cid" xmlns:w16="http://schemas.microsoft.com/office/word/2018/wordml" xmlns:w16se="http://schemas.microsoft.com/office/word/2015/wordml/symex" xmlns:wpg="http://schemas.microsoft.com/office/word/2010/wordprocessingGroup" xmlns:wpi="http://schemas.microsoft.com/office/word/2010/wordprocessingInk" xmlns:wne="http://schemas.microsoft.com/office/word/2006/wordml" xmlns:wps="http://schemas.microsoft.com/office/word/2010/wordprocessingShape" mc:Ignorable="w14 w15 w16se w16cid w16 w16cex wp14">
+  <w:p>
+    <w:pPr>
+      <w:pStyle w:val="Header"/>
+    </w:pPr>
+    <w:r>
+      <w:rPr>
+        <w:noProof/>
+      </w:rPr>
+      <w:pict w14:anchorId="4D047294">
+        <v:shapetype id="_x0000_t75" coordsize="21600,21600" o:spt="75" o:preferrelative="t" path="m@4@5l@4@11@9@11@9@5xe" filled="f" stroked="f">
+          <v:stroke joinstyle="miter"/>
+          <v:formulas>
+            <v:f eqn="if lineDrawn pixelLineWidth 0"/>
+            <v:f eqn="sum @0 1 0"/>
+            <v:f eqn="sum 0 0 @1"/>
+            <v:f eqn="prod @2 1 2"/>
+            <v:f eqn="prod @3 21600 pixelWidth"/>
+            <v:f eqn="prod @3 21600 pixelHeight"/>
+            <v:f eqn="sum @0 0 1"/>
+            <v:f eqn="prod @6 1 2"/>
+            <v:f eqn="prod @7 21600 pixelWidth"/>
+            <v:f eqn="sum @8 21600 0"/>
+            <v:f eqn="prod @7 21600 pixelHeight"/>
+            <v:f eqn="sum @10 21600 0"/>
+          </v:formulas>
+          <v:path o:extrusionok="f" gradientshapeok="t" o:connecttype="rect"/>
+          <o:lock v:ext="edit" aspectratio="t"/>
+        </v:shapetype>
+        <v:shape id="WordPictureWatermark482628078" o:spid="_x0000_s2049" type="#_x0000_t75" style="position:absolute;margin-left:0;margin-top:0;width:467.9pt;height:219.3pt;z-index:-251658240;mso-position-horizontal:center;mso-position-horizontal-relative:margin;mso-position-vertical:center;mso-position-vertical-relative:margin" o:allowincell="f">
+          <v:imagedata r:id="rId1" o:title="New-Logo-512-240" gain="19661f" blacklevel="22938f"/>
+        </v:shape>
+      </w:pict>
+    </w:r>
+  </w:p>
+</w:hdr>
 </file>
 
 <file path=word/numbering.xml><?xml version="1.0" encoding="utf-8"?>
@@ -27181,6 +28584,99 @@
       <w:szCs w:val="18"/>
     </w:rPr>
   </w:style>
+  <w:style w:type="paragraph" w:styleId="Footer">
+    <w:name w:val="footer"/>
+    <w:basedOn w:val="Normal"/>
+    <w:link w:val="FooterChar"/>
+    <w:uiPriority w:val="99"/>
+    <w:unhideWhenUsed/>
+    <w:rsid w:val="00086705"/>
+    <w:pPr>
+      <w:tabs>
+        <w:tab w:val="center" w:pos="4680"/>
+        <w:tab w:val="right" w:pos="9360"/>
+      </w:tabs>
+    </w:pPr>
+  </w:style>
+  <w:style w:type="character" w:customStyle="1" w:styleId="FooterChar">
+    <w:name w:val="Footer Char"/>
+    <w:basedOn w:val="DefaultParagraphFont"/>
+    <w:link w:val="Footer"/>
+    <w:uiPriority w:val="99"/>
+    <w:rsid w:val="00086705"/>
+    <w:rPr>
+      <w:rFonts w:ascii="Arial" w:eastAsia="Arial" w:hAnsi="Arial" w:cs="Times New Roman"/>
+      <w:lang w:val="id" w:eastAsia="id"/>
+    </w:rPr>
+  </w:style>
+  <w:style w:type="paragraph" w:styleId="TOCHeading">
+    <w:name w:val="TOC Heading"/>
+    <w:basedOn w:val="Heading1"/>
+    <w:next w:val="Normal"/>
+    <w:uiPriority w:val="39"/>
+    <w:unhideWhenUsed/>
+    <w:qFormat/>
+    <w:rsid w:val="00086705"/>
+    <w:pPr>
+      <w:widowControl/>
+      <w:autoSpaceDE/>
+      <w:autoSpaceDN/>
+      <w:spacing w:line="259" w:lineRule="auto"/>
+      <w:outlineLvl w:val="9"/>
+    </w:pPr>
+    <w:rPr>
+      <w:lang w:val="en-US" w:eastAsia="en-US"/>
+    </w:rPr>
+  </w:style>
+  <w:style w:type="paragraph" w:styleId="TOC2">
+    <w:name w:val="toc 2"/>
+    <w:basedOn w:val="Normal"/>
+    <w:next w:val="Normal"/>
+    <w:autoRedefine/>
+    <w:uiPriority w:val="39"/>
+    <w:unhideWhenUsed/>
+    <w:rsid w:val="00086705"/>
+    <w:pPr>
+      <w:spacing w:after="100"/>
+      <w:ind w:left="220"/>
+    </w:pPr>
+  </w:style>
+  <w:style w:type="paragraph" w:styleId="TOC1">
+    <w:name w:val="toc 1"/>
+    <w:basedOn w:val="Normal"/>
+    <w:next w:val="Normal"/>
+    <w:autoRedefine/>
+    <w:uiPriority w:val="39"/>
+    <w:unhideWhenUsed/>
+    <w:rsid w:val="00086705"/>
+    <w:pPr>
+      <w:spacing w:after="100"/>
+    </w:pPr>
+  </w:style>
+  <w:style w:type="paragraph" w:styleId="TOC3">
+    <w:name w:val="toc 3"/>
+    <w:basedOn w:val="Normal"/>
+    <w:next w:val="Normal"/>
+    <w:autoRedefine/>
+    <w:uiPriority w:val="39"/>
+    <w:unhideWhenUsed/>
+    <w:rsid w:val="00086705"/>
+    <w:pPr>
+      <w:spacing w:after="100"/>
+      <w:ind w:left="440"/>
+    </w:pPr>
+  </w:style>
+  <w:style w:type="character" w:styleId="Hyperlink">
+    <w:name w:val="Hyperlink"/>
+    <w:basedOn w:val="DefaultParagraphFont"/>
+    <w:uiPriority w:val="99"/>
+    <w:unhideWhenUsed/>
+    <w:rsid w:val="00086705"/>
+    <w:rPr>
+      <w:color w:val="0563C1" w:themeColor="hyperlink"/>
+      <w:u w:val="single"/>
+    </w:rPr>
+  </w:style>
 </w:styles>
 </file>
 
@@ -27443,4 +28939,16 @@
     </a:ext>
   </a:extLst>
 </a:theme>
+</file>
+
+<file path=customXml/item1.xml><?xml version="1.0" encoding="utf-8"?>
+<b:Sources xmlns:b="http://schemas.openxmlformats.org/officeDocument/2006/bibliography" xmlns="http://schemas.openxmlformats.org/officeDocument/2006/bibliography" SelectedStyle="\APASixthEditionOfficeOnline.xsl" StyleName="APA" Version="6"/>
+</file>
+
+<file path=customXml/itemProps1.xml><?xml version="1.0" encoding="utf-8"?>
+<ds:datastoreItem xmlns:ds="http://schemas.openxmlformats.org/officeDocument/2006/customXml" ds:itemID="{2D007A20-7A3F-4E87-99AC-3E9E3C37A0A7}">
+  <ds:schemaRefs>
+    <ds:schemaRef ds:uri="http://schemas.openxmlformats.org/officeDocument/2006/bibliography"/>
+  </ds:schemaRefs>
+</ds:datastoreItem>
 </file>
</xml_diff>